<commit_message>
Estructura de carpetas - listo
</commit_message>
<xml_diff>
--- a/Documentos/Iteración 3/Distribución de carpetas del proyecto.docx
+++ b/Documentos/Iteración 3/Distribución de carpetas del proyecto.docx
@@ -637,16 +637,705 @@
         </w:rPr>
       </w:pPr>
     </w:p>
-    <w:p>
-      <w:pPr>
-        <w:jc w:val="both"/>
-        <w:rPr>
-          <w:rFonts w:eastAsia="Questrial"/>
+    <w:sdt>
+      <w:sdtPr>
+        <w:rPr>
+          <w:lang w:val="es-ES"/>
+        </w:rPr>
+        <w:id w:val="-1850558665"/>
+        <w:docPartObj>
+          <w:docPartGallery w:val="Table of Contents"/>
+          <w:docPartUnique/>
+        </w:docPartObj>
+      </w:sdtPr>
+      <w:sdtEndPr>
+        <w:rPr>
+          <w:rFonts w:ascii="Arial" w:eastAsia="Arial" w:hAnsi="Arial" w:cs="Arial"/>
           <w:b/>
-          <w:sz w:val="28"/>
-          <w:szCs w:val="28"/>
-        </w:rPr>
-      </w:pPr>
+          <w:bCs/>
+          <w:color w:val="auto"/>
+          <w:sz w:val="22"/>
+          <w:szCs w:val="22"/>
+          <w:lang w:eastAsia="es-ES"/>
+        </w:rPr>
+      </w:sdtEndPr>
+      <w:sdtContent>
+        <w:p>
+          <w:pPr>
+            <w:pStyle w:val="TtuloTDC"/>
+            <w:rPr>
+              <w:rFonts w:ascii="Arial" w:hAnsi="Arial" w:cs="Arial"/>
+              <w:b/>
+              <w:color w:val="auto"/>
+              <w:sz w:val="28"/>
+              <w:lang w:val="es-ES"/>
+            </w:rPr>
+          </w:pPr>
+          <w:r>
+            <w:rPr>
+              <w:rFonts w:ascii="Arial" w:hAnsi="Arial" w:cs="Arial"/>
+              <w:b/>
+              <w:color w:val="auto"/>
+              <w:sz w:val="28"/>
+              <w:lang w:val="es-ES"/>
+            </w:rPr>
+            <w:t>Tabla de contenido</w:t>
+          </w:r>
+        </w:p>
+        <w:p>
+          <w:pPr>
+            <w:rPr>
+              <w:lang w:val="es-ES" w:eastAsia="es-CR"/>
+            </w:rPr>
+          </w:pPr>
+        </w:p>
+        <w:p>
+          <w:pPr>
+            <w:pStyle w:val="TDC1"/>
+            <w:tabs>
+              <w:tab w:val="right" w:leader="dot" w:pos="9019"/>
+            </w:tabs>
+            <w:rPr>
+              <w:noProof/>
+              <w:sz w:val="24"/>
+            </w:rPr>
+          </w:pPr>
+          <w:r>
+            <w:rPr>
+              <w:b/>
+              <w:bCs/>
+              <w:lang w:val="es-ES"/>
+            </w:rPr>
+            <w:fldChar w:fldCharType="begin"/>
+          </w:r>
+          <w:r>
+            <w:rPr>
+              <w:b/>
+              <w:bCs/>
+              <w:lang w:val="es-ES"/>
+            </w:rPr>
+            <w:instrText xml:space="preserve"> TOC \o "1-3" \h \z \u </w:instrText>
+          </w:r>
+          <w:r>
+            <w:rPr>
+              <w:b/>
+              <w:bCs/>
+              <w:lang w:val="es-ES"/>
+            </w:rPr>
+            <w:fldChar w:fldCharType="separate"/>
+          </w:r>
+          <w:hyperlink w:anchor="_Toc535793701" w:history="1">
+            <w:r>
+              <w:rPr>
+                <w:rStyle w:val="Hipervnculo"/>
+                <w:rFonts w:eastAsia="Questrial"/>
+                <w:noProof/>
+                <w:sz w:val="24"/>
+              </w:rPr>
+              <w:t>Estructura general del proyecto.</w:t>
+            </w:r>
+            <w:r>
+              <w:rPr>
+                <w:noProof/>
+                <w:webHidden/>
+                <w:sz w:val="24"/>
+              </w:rPr>
+              <w:tab/>
+            </w:r>
+            <w:r>
+              <w:rPr>
+                <w:noProof/>
+                <w:webHidden/>
+                <w:sz w:val="24"/>
+              </w:rPr>
+              <w:fldChar w:fldCharType="begin"/>
+            </w:r>
+            <w:r>
+              <w:rPr>
+                <w:noProof/>
+                <w:webHidden/>
+                <w:sz w:val="24"/>
+              </w:rPr>
+              <w:instrText xml:space="preserve"> PAGEREF _Toc535793701 \h </w:instrText>
+            </w:r>
+            <w:r>
+              <w:rPr>
+                <w:noProof/>
+                <w:webHidden/>
+                <w:sz w:val="24"/>
+              </w:rPr>
+            </w:r>
+            <w:r>
+              <w:rPr>
+                <w:noProof/>
+                <w:webHidden/>
+                <w:sz w:val="24"/>
+              </w:rPr>
+              <w:fldChar w:fldCharType="separate"/>
+            </w:r>
+            <w:r>
+              <w:rPr>
+                <w:noProof/>
+                <w:webHidden/>
+                <w:sz w:val="24"/>
+              </w:rPr>
+              <w:t>2</w:t>
+            </w:r>
+            <w:r>
+              <w:rPr>
+                <w:noProof/>
+                <w:webHidden/>
+                <w:sz w:val="24"/>
+              </w:rPr>
+              <w:fldChar w:fldCharType="end"/>
+            </w:r>
+          </w:hyperlink>
+        </w:p>
+        <w:p>
+          <w:pPr>
+            <w:pStyle w:val="TDC1"/>
+            <w:tabs>
+              <w:tab w:val="right" w:leader="dot" w:pos="9019"/>
+            </w:tabs>
+            <w:rPr>
+              <w:noProof/>
+              <w:sz w:val="24"/>
+            </w:rPr>
+          </w:pPr>
+          <w:hyperlink w:anchor="_Toc535793702" w:history="1">
+            <w:r>
+              <w:rPr>
+                <w:rStyle w:val="Hipervnculo"/>
+                <w:rFonts w:eastAsia="Questrial"/>
+                <w:noProof/>
+                <w:sz w:val="24"/>
+              </w:rPr>
+              <w:t>Estructura de Carpetas compartidas.</w:t>
+            </w:r>
+            <w:r>
+              <w:rPr>
+                <w:noProof/>
+                <w:webHidden/>
+                <w:sz w:val="24"/>
+              </w:rPr>
+              <w:tab/>
+            </w:r>
+            <w:r>
+              <w:rPr>
+                <w:noProof/>
+                <w:webHidden/>
+                <w:sz w:val="24"/>
+              </w:rPr>
+              <w:fldChar w:fldCharType="begin"/>
+            </w:r>
+            <w:r>
+              <w:rPr>
+                <w:noProof/>
+                <w:webHidden/>
+                <w:sz w:val="24"/>
+              </w:rPr>
+              <w:instrText xml:space="preserve"> PAGEREF _Toc535793702 \h </w:instrText>
+            </w:r>
+            <w:r>
+              <w:rPr>
+                <w:noProof/>
+                <w:webHidden/>
+                <w:sz w:val="24"/>
+              </w:rPr>
+            </w:r>
+            <w:r>
+              <w:rPr>
+                <w:noProof/>
+                <w:webHidden/>
+                <w:sz w:val="24"/>
+              </w:rPr>
+              <w:fldChar w:fldCharType="separate"/>
+            </w:r>
+            <w:r>
+              <w:rPr>
+                <w:noProof/>
+                <w:webHidden/>
+                <w:sz w:val="24"/>
+              </w:rPr>
+              <w:t>3</w:t>
+            </w:r>
+            <w:r>
+              <w:rPr>
+                <w:noProof/>
+                <w:webHidden/>
+                <w:sz w:val="24"/>
+              </w:rPr>
+              <w:fldChar w:fldCharType="end"/>
+            </w:r>
+          </w:hyperlink>
+        </w:p>
+        <w:p>
+          <w:pPr>
+            <w:pStyle w:val="TDC1"/>
+            <w:tabs>
+              <w:tab w:val="right" w:leader="dot" w:pos="9019"/>
+            </w:tabs>
+            <w:rPr>
+              <w:noProof/>
+              <w:sz w:val="24"/>
+            </w:rPr>
+          </w:pPr>
+          <w:hyperlink w:anchor="_Toc535793703" w:history="1">
+            <w:r>
+              <w:rPr>
+                <w:rStyle w:val="Hipervnculo"/>
+                <w:rFonts w:eastAsia="Questrial"/>
+                <w:noProof/>
+                <w:sz w:val="24"/>
+              </w:rPr>
+              <w:t>Estructura de la Carpeta del Analizador Contextual.</w:t>
+            </w:r>
+            <w:r>
+              <w:rPr>
+                <w:noProof/>
+                <w:webHidden/>
+                <w:sz w:val="24"/>
+              </w:rPr>
+              <w:tab/>
+            </w:r>
+            <w:r>
+              <w:rPr>
+                <w:noProof/>
+                <w:webHidden/>
+                <w:sz w:val="24"/>
+              </w:rPr>
+              <w:fldChar w:fldCharType="begin"/>
+            </w:r>
+            <w:r>
+              <w:rPr>
+                <w:noProof/>
+                <w:webHidden/>
+                <w:sz w:val="24"/>
+              </w:rPr>
+              <w:instrText xml:space="preserve"> PAGEREF _Toc535793703 \h </w:instrText>
+            </w:r>
+            <w:r>
+              <w:rPr>
+                <w:noProof/>
+                <w:webHidden/>
+                <w:sz w:val="24"/>
+              </w:rPr>
+            </w:r>
+            <w:r>
+              <w:rPr>
+                <w:noProof/>
+                <w:webHidden/>
+                <w:sz w:val="24"/>
+              </w:rPr>
+              <w:fldChar w:fldCharType="separate"/>
+            </w:r>
+            <w:r>
+              <w:rPr>
+                <w:noProof/>
+                <w:webHidden/>
+                <w:sz w:val="24"/>
+              </w:rPr>
+              <w:t>5</w:t>
+            </w:r>
+            <w:r>
+              <w:rPr>
+                <w:noProof/>
+                <w:webHidden/>
+                <w:sz w:val="24"/>
+              </w:rPr>
+              <w:fldChar w:fldCharType="end"/>
+            </w:r>
+          </w:hyperlink>
+        </w:p>
+        <w:p>
+          <w:pPr>
+            <w:pStyle w:val="TDC1"/>
+            <w:tabs>
+              <w:tab w:val="right" w:leader="dot" w:pos="9019"/>
+            </w:tabs>
+            <w:rPr>
+              <w:noProof/>
+            </w:rPr>
+          </w:pPr>
+          <w:hyperlink w:anchor="_Toc535793704" w:history="1">
+            <w:r>
+              <w:rPr>
+                <w:rStyle w:val="Hipervnculo"/>
+                <w:noProof/>
+                <w:sz w:val="24"/>
+              </w:rPr>
+              <w:t>Descripción de los archivos propios del Analizador Contextual.</w:t>
+            </w:r>
+            <w:r>
+              <w:rPr>
+                <w:noProof/>
+                <w:webHidden/>
+                <w:sz w:val="24"/>
+              </w:rPr>
+              <w:tab/>
+            </w:r>
+            <w:r>
+              <w:rPr>
+                <w:noProof/>
+                <w:webHidden/>
+                <w:sz w:val="24"/>
+              </w:rPr>
+              <w:fldChar w:fldCharType="begin"/>
+            </w:r>
+            <w:r>
+              <w:rPr>
+                <w:noProof/>
+                <w:webHidden/>
+                <w:sz w:val="24"/>
+              </w:rPr>
+              <w:instrText xml:space="preserve"> PAGEREF _Toc535793704 \h </w:instrText>
+            </w:r>
+            <w:r>
+              <w:rPr>
+                <w:noProof/>
+                <w:webHidden/>
+                <w:sz w:val="24"/>
+              </w:rPr>
+            </w:r>
+            <w:r>
+              <w:rPr>
+                <w:noProof/>
+                <w:webHidden/>
+                <w:sz w:val="24"/>
+              </w:rPr>
+              <w:fldChar w:fldCharType="separate"/>
+            </w:r>
+            <w:r>
+              <w:rPr>
+                <w:noProof/>
+                <w:webHidden/>
+                <w:sz w:val="24"/>
+              </w:rPr>
+              <w:t>5</w:t>
+            </w:r>
+            <w:r>
+              <w:rPr>
+                <w:noProof/>
+                <w:webHidden/>
+                <w:sz w:val="24"/>
+              </w:rPr>
+              <w:fldChar w:fldCharType="end"/>
+            </w:r>
+          </w:hyperlink>
+        </w:p>
+        <w:p>
+          <w:r>
+            <w:rPr>
+              <w:b/>
+              <w:bCs/>
+              <w:lang w:val="es-ES"/>
+            </w:rPr>
+            <w:fldChar w:fldCharType="end"/>
+          </w:r>
+        </w:p>
+      </w:sdtContent>
+    </w:sdt>
+    <w:p>
+      <w:pPr>
+        <w:jc w:val="both"/>
+        <w:rPr>
+          <w:rFonts w:eastAsia="Questrial"/>
+          <w:sz w:val="28"/>
+          <w:szCs w:val="28"/>
+        </w:rPr>
+      </w:pPr>
+    </w:p>
+    <w:p>
+      <w:pPr>
+        <w:jc w:val="both"/>
+        <w:rPr>
+          <w:rFonts w:eastAsia="Questrial"/>
+          <w:sz w:val="28"/>
+          <w:szCs w:val="28"/>
+        </w:rPr>
+      </w:pPr>
+    </w:p>
+    <w:p>
+      <w:pPr>
+        <w:jc w:val="both"/>
+        <w:rPr>
+          <w:rFonts w:eastAsia="Questrial"/>
+          <w:sz w:val="28"/>
+          <w:szCs w:val="28"/>
+        </w:rPr>
+      </w:pPr>
+    </w:p>
+    <w:p>
+      <w:pPr>
+        <w:jc w:val="both"/>
+        <w:rPr>
+          <w:rFonts w:eastAsia="Questrial"/>
+          <w:sz w:val="28"/>
+          <w:szCs w:val="28"/>
+        </w:rPr>
+      </w:pPr>
+    </w:p>
+    <w:p>
+      <w:pPr>
+        <w:jc w:val="both"/>
+        <w:rPr>
+          <w:rFonts w:eastAsia="Questrial"/>
+          <w:sz w:val="28"/>
+          <w:szCs w:val="28"/>
+        </w:rPr>
+      </w:pPr>
+    </w:p>
+    <w:p>
+      <w:pPr>
+        <w:jc w:val="both"/>
+        <w:rPr>
+          <w:rFonts w:eastAsia="Questrial"/>
+          <w:sz w:val="28"/>
+          <w:szCs w:val="28"/>
+        </w:rPr>
+      </w:pPr>
+    </w:p>
+    <w:p>
+      <w:pPr>
+        <w:jc w:val="both"/>
+        <w:rPr>
+          <w:rFonts w:eastAsia="Questrial"/>
+          <w:sz w:val="28"/>
+          <w:szCs w:val="28"/>
+        </w:rPr>
+      </w:pPr>
+    </w:p>
+    <w:p>
+      <w:pPr>
+        <w:jc w:val="both"/>
+        <w:rPr>
+          <w:rFonts w:eastAsia="Questrial"/>
+          <w:sz w:val="28"/>
+          <w:szCs w:val="28"/>
+        </w:rPr>
+      </w:pPr>
+    </w:p>
+    <w:p>
+      <w:pPr>
+        <w:jc w:val="both"/>
+        <w:rPr>
+          <w:rFonts w:eastAsia="Questrial"/>
+          <w:sz w:val="28"/>
+          <w:szCs w:val="28"/>
+        </w:rPr>
+      </w:pPr>
+    </w:p>
+    <w:p>
+      <w:pPr>
+        <w:jc w:val="both"/>
+        <w:rPr>
+          <w:rFonts w:eastAsia="Questrial"/>
+          <w:sz w:val="28"/>
+          <w:szCs w:val="28"/>
+        </w:rPr>
+      </w:pPr>
+    </w:p>
+    <w:p>
+      <w:pPr>
+        <w:jc w:val="both"/>
+        <w:rPr>
+          <w:rFonts w:eastAsia="Questrial"/>
+          <w:sz w:val="28"/>
+          <w:szCs w:val="28"/>
+        </w:rPr>
+      </w:pPr>
+    </w:p>
+    <w:p>
+      <w:pPr>
+        <w:jc w:val="both"/>
+        <w:rPr>
+          <w:rFonts w:eastAsia="Questrial"/>
+          <w:sz w:val="28"/>
+          <w:szCs w:val="28"/>
+        </w:rPr>
+      </w:pPr>
+    </w:p>
+    <w:p>
+      <w:pPr>
+        <w:jc w:val="both"/>
+        <w:rPr>
+          <w:rFonts w:eastAsia="Questrial"/>
+          <w:sz w:val="28"/>
+          <w:szCs w:val="28"/>
+        </w:rPr>
+      </w:pPr>
+    </w:p>
+    <w:p>
+      <w:pPr>
+        <w:jc w:val="both"/>
+        <w:rPr>
+          <w:rFonts w:eastAsia="Questrial"/>
+          <w:sz w:val="28"/>
+          <w:szCs w:val="28"/>
+        </w:rPr>
+      </w:pPr>
+    </w:p>
+    <w:p>
+      <w:pPr>
+        <w:jc w:val="both"/>
+        <w:rPr>
+          <w:rFonts w:eastAsia="Questrial"/>
+          <w:sz w:val="28"/>
+          <w:szCs w:val="28"/>
+        </w:rPr>
+      </w:pPr>
+    </w:p>
+    <w:p>
+      <w:pPr>
+        <w:jc w:val="both"/>
+        <w:rPr>
+          <w:rFonts w:eastAsia="Questrial"/>
+          <w:sz w:val="28"/>
+          <w:szCs w:val="28"/>
+        </w:rPr>
+      </w:pPr>
+    </w:p>
+    <w:p>
+      <w:pPr>
+        <w:jc w:val="both"/>
+        <w:rPr>
+          <w:rFonts w:eastAsia="Questrial"/>
+          <w:sz w:val="28"/>
+          <w:szCs w:val="28"/>
+        </w:rPr>
+      </w:pPr>
+    </w:p>
+    <w:p>
+      <w:pPr>
+        <w:jc w:val="both"/>
+        <w:rPr>
+          <w:rFonts w:eastAsia="Questrial"/>
+          <w:sz w:val="28"/>
+          <w:szCs w:val="28"/>
+        </w:rPr>
+      </w:pPr>
+    </w:p>
+    <w:p>
+      <w:pPr>
+        <w:jc w:val="both"/>
+        <w:rPr>
+          <w:rFonts w:eastAsia="Questrial"/>
+          <w:sz w:val="28"/>
+          <w:szCs w:val="28"/>
+        </w:rPr>
+      </w:pPr>
+    </w:p>
+    <w:p>
+      <w:pPr>
+        <w:jc w:val="both"/>
+        <w:rPr>
+          <w:rFonts w:eastAsia="Questrial"/>
+          <w:sz w:val="28"/>
+          <w:szCs w:val="28"/>
+        </w:rPr>
+      </w:pPr>
+    </w:p>
+    <w:p>
+      <w:pPr>
+        <w:jc w:val="both"/>
+        <w:rPr>
+          <w:rFonts w:eastAsia="Questrial"/>
+          <w:sz w:val="28"/>
+          <w:szCs w:val="28"/>
+        </w:rPr>
+      </w:pPr>
+    </w:p>
+    <w:p>
+      <w:pPr>
+        <w:jc w:val="both"/>
+        <w:rPr>
+          <w:rFonts w:eastAsia="Questrial"/>
+          <w:sz w:val="28"/>
+          <w:szCs w:val="28"/>
+        </w:rPr>
+      </w:pPr>
+    </w:p>
+    <w:p>
+      <w:pPr>
+        <w:jc w:val="both"/>
+        <w:rPr>
+          <w:rFonts w:eastAsia="Questrial"/>
+          <w:sz w:val="28"/>
+          <w:szCs w:val="28"/>
+        </w:rPr>
+      </w:pPr>
+    </w:p>
+    <w:p>
+      <w:pPr>
+        <w:jc w:val="both"/>
+        <w:rPr>
+          <w:rFonts w:eastAsia="Questrial"/>
+          <w:sz w:val="28"/>
+          <w:szCs w:val="28"/>
+        </w:rPr>
+      </w:pPr>
+    </w:p>
+    <w:p>
+      <w:pPr>
+        <w:jc w:val="both"/>
+        <w:rPr>
+          <w:rFonts w:eastAsia="Questrial"/>
+          <w:sz w:val="28"/>
+          <w:szCs w:val="28"/>
+        </w:rPr>
+      </w:pPr>
+    </w:p>
+    <w:p>
+      <w:pPr>
+        <w:jc w:val="both"/>
+        <w:rPr>
+          <w:rFonts w:eastAsia="Questrial"/>
+          <w:sz w:val="28"/>
+          <w:szCs w:val="28"/>
+        </w:rPr>
+      </w:pPr>
+    </w:p>
+    <w:p>
+      <w:pPr>
+        <w:jc w:val="both"/>
+        <w:rPr>
+          <w:rFonts w:eastAsia="Questrial"/>
+          <w:sz w:val="28"/>
+          <w:szCs w:val="28"/>
+        </w:rPr>
+      </w:pPr>
+    </w:p>
+    <w:p>
+      <w:pPr>
+        <w:jc w:val="both"/>
+        <w:rPr>
+          <w:rFonts w:eastAsia="Questrial"/>
+          <w:sz w:val="28"/>
+          <w:szCs w:val="28"/>
+        </w:rPr>
+      </w:pPr>
+    </w:p>
+    <w:p>
+      <w:pPr>
+        <w:jc w:val="both"/>
+        <w:rPr>
+          <w:rFonts w:eastAsia="Questrial"/>
+          <w:sz w:val="28"/>
+          <w:szCs w:val="28"/>
+        </w:rPr>
+      </w:pPr>
+    </w:p>
+    <w:p>
+      <w:pPr>
+        <w:pStyle w:val="Ttulo1"/>
+        <w:rPr>
+          <w:rFonts w:eastAsia="Questrial"/>
+          <w:b/>
+          <w:sz w:val="28"/>
+          <w:szCs w:val="28"/>
+        </w:rPr>
+      </w:pPr>
+      <w:bookmarkStart w:id="0" w:name="_Toc535793701"/>
       <w:r>
         <w:rPr>
           <w:rFonts w:eastAsia="Questrial"/>
@@ -657,10 +1346,597 @@
         <w:lastRenderedPageBreak/>
         <w:t>Estructura general del proyecto.</w:t>
       </w:r>
-    </w:p>
-    <w:p>
-      <w:pPr>
-        <w:jc w:val="both"/>
+      <w:bookmarkEnd w:id="0"/>
+    </w:p>
+    <w:p>
+      <w:pPr>
+        <w:jc w:val="both"/>
+        <w:rPr>
+          <w:rFonts w:eastAsia="Questrial"/>
+          <w:sz w:val="24"/>
+          <w:szCs w:val="28"/>
+        </w:rPr>
+      </w:pPr>
+    </w:p>
+    <w:p>
+      <w:pPr>
+        <w:jc w:val="both"/>
+        <w:rPr>
+          <w:rFonts w:eastAsia="Questrial"/>
+          <w:sz w:val="24"/>
+          <w:szCs w:val="28"/>
+        </w:rPr>
+      </w:pPr>
+      <w:r>
+        <w:rPr>
+          <w:rFonts w:eastAsia="Questrial"/>
+          <w:sz w:val="24"/>
+          <w:szCs w:val="28"/>
+        </w:rPr>
+        <w:t xml:space="preserve">En esta sección se puede ver la distribución general de las carpetas que conforman la totalidad del proyecto del Compilador de Triángulo en </w:t>
+      </w:r>
+      <w:proofErr w:type="spellStart"/>
+      <w:r>
+        <w:rPr>
+          <w:rFonts w:eastAsia="Questrial"/>
+          <w:sz w:val="24"/>
+          <w:szCs w:val="28"/>
+        </w:rPr>
+        <w:t>Ocaml</w:t>
+      </w:r>
+      <w:proofErr w:type="spellEnd"/>
+      <w:r>
+        <w:rPr>
+          <w:rFonts w:eastAsia="Questrial"/>
+          <w:sz w:val="24"/>
+          <w:szCs w:val="28"/>
+        </w:rPr>
+        <w:t>.</w:t>
+      </w:r>
+    </w:p>
+    <w:p>
+      <w:pPr>
+        <w:jc w:val="both"/>
+        <w:rPr>
+          <w:rFonts w:eastAsia="Questrial"/>
+          <w:sz w:val="24"/>
+          <w:szCs w:val="28"/>
+        </w:rPr>
+      </w:pPr>
+    </w:p>
+    <w:p>
+      <w:pPr>
+        <w:jc w:val="center"/>
+        <w:rPr>
+          <w:rFonts w:eastAsia="Questrial"/>
+          <w:sz w:val="24"/>
+          <w:szCs w:val="28"/>
+        </w:rPr>
+      </w:pPr>
+      <w:r>
+        <w:rPr>
+          <w:noProof/>
+        </w:rPr>
+        <w:drawing>
+          <wp:inline distT="0" distB="0" distL="0" distR="0" wp14:anchorId="4BF62D6E" wp14:editId="17E31A68">
+            <wp:extent cx="1690370" cy="2294255"/>
+            <wp:effectExtent l="0" t="0" r="5080" b="0"/>
+            <wp:docPr id="1" name="Imagen 1"/>
+            <wp:cNvGraphicFramePr>
+              <a:graphicFrameLocks xmlns:a="http://schemas.openxmlformats.org/drawingml/2006/main" noChangeAspect="1"/>
+            </wp:cNvGraphicFramePr>
+            <a:graphic xmlns:a="http://schemas.openxmlformats.org/drawingml/2006/main">
+              <a:graphicData uri="http://schemas.openxmlformats.org/drawingml/2006/picture">
+                <pic:pic xmlns:pic="http://schemas.openxmlformats.org/drawingml/2006/picture">
+                  <pic:nvPicPr>
+                    <pic:cNvPr id="1" name=""/>
+                    <pic:cNvPicPr/>
+                  </pic:nvPicPr>
+                  <pic:blipFill>
+                    <a:blip r:embed="rId6"/>
+                    <a:stretch>
+                      <a:fillRect/>
+                    </a:stretch>
+                  </pic:blipFill>
+                  <pic:spPr>
+                    <a:xfrm>
+                      <a:off x="0" y="0"/>
+                      <a:ext cx="1704849" cy="2313907"/>
+                    </a:xfrm>
+                    <a:prstGeom prst="rect">
+                      <a:avLst/>
+                    </a:prstGeom>
+                  </pic:spPr>
+                </pic:pic>
+              </a:graphicData>
+            </a:graphic>
+          </wp:inline>
+        </w:drawing>
+      </w:r>
+    </w:p>
+    <w:p>
+      <w:pPr>
+        <w:jc w:val="both"/>
+        <w:rPr>
+          <w:rFonts w:eastAsia="Questrial"/>
+          <w:sz w:val="24"/>
+          <w:szCs w:val="28"/>
+        </w:rPr>
+      </w:pPr>
+    </w:p>
+    <w:p>
+      <w:pPr>
+        <w:jc w:val="both"/>
+        <w:rPr>
+          <w:rFonts w:eastAsia="Questrial"/>
+          <w:sz w:val="24"/>
+          <w:szCs w:val="28"/>
+        </w:rPr>
+      </w:pPr>
+      <w:r>
+        <w:rPr>
+          <w:rFonts w:eastAsia="Questrial"/>
+          <w:sz w:val="24"/>
+          <w:szCs w:val="28"/>
+        </w:rPr>
+        <w:t xml:space="preserve">La carpeta </w:t>
+      </w:r>
+      <w:proofErr w:type="spellStart"/>
+      <w:r>
+        <w:rPr>
+          <w:rFonts w:eastAsia="Questrial"/>
+          <w:sz w:val="24"/>
+          <w:szCs w:val="28"/>
+        </w:rPr>
+        <w:t>Triangle</w:t>
+      </w:r>
+      <w:proofErr w:type="spellEnd"/>
+      <w:r>
+        <w:rPr>
+          <w:rFonts w:eastAsia="Questrial"/>
+          <w:sz w:val="24"/>
+          <w:szCs w:val="28"/>
+        </w:rPr>
+        <w:t xml:space="preserve"> cuenta con 2 grandes distribuciones y una serie de archivos de resultado y configuración. </w:t>
+      </w:r>
+    </w:p>
+    <w:p>
+      <w:pPr>
+        <w:jc w:val="both"/>
+        <w:rPr>
+          <w:rFonts w:eastAsia="Questrial"/>
+          <w:sz w:val="24"/>
+          <w:szCs w:val="28"/>
+        </w:rPr>
+      </w:pPr>
+    </w:p>
+    <w:p>
+      <w:pPr>
+        <w:jc w:val="center"/>
+        <w:rPr>
+          <w:rFonts w:eastAsia="Questrial"/>
+          <w:sz w:val="24"/>
+          <w:szCs w:val="28"/>
+        </w:rPr>
+      </w:pPr>
+      <w:r>
+        <w:rPr>
+          <w:noProof/>
+        </w:rPr>
+        <w:drawing>
+          <wp:inline distT="0" distB="0" distL="0" distR="0" wp14:anchorId="4914B1CF" wp14:editId="371AC9BE">
+            <wp:extent cx="1542679" cy="2441275"/>
+            <wp:effectExtent l="0" t="0" r="635" b="0"/>
+            <wp:docPr id="6" name="Imagen 6"/>
+            <wp:cNvGraphicFramePr>
+              <a:graphicFrameLocks xmlns:a="http://schemas.openxmlformats.org/drawingml/2006/main" noChangeAspect="1"/>
+            </wp:cNvGraphicFramePr>
+            <a:graphic xmlns:a="http://schemas.openxmlformats.org/drawingml/2006/main">
+              <a:graphicData uri="http://schemas.openxmlformats.org/drawingml/2006/picture">
+                <pic:pic xmlns:pic="http://schemas.openxmlformats.org/drawingml/2006/picture">
+                  <pic:nvPicPr>
+                    <pic:cNvPr id="1" name=""/>
+                    <pic:cNvPicPr/>
+                  </pic:nvPicPr>
+                  <pic:blipFill rotWithShape="1">
+                    <a:blip r:embed="rId7"/>
+                    <a:srcRect b="3718"/>
+                    <a:stretch/>
+                  </pic:blipFill>
+                  <pic:spPr bwMode="auto">
+                    <a:xfrm>
+                      <a:off x="0" y="0"/>
+                      <a:ext cx="1549047" cy="2451353"/>
+                    </a:xfrm>
+                    <a:prstGeom prst="rect">
+                      <a:avLst/>
+                    </a:prstGeom>
+                    <a:ln>
+                      <a:noFill/>
+                    </a:ln>
+                    <a:extLst>
+                      <a:ext uri="{53640926-AAD7-44D8-BBD7-CCE9431645EC}">
+                        <a14:shadowObscured xmlns:a14="http://schemas.microsoft.com/office/drawing/2010/main"/>
+                      </a:ext>
+                    </a:extLst>
+                  </pic:spPr>
+                </pic:pic>
+              </a:graphicData>
+            </a:graphic>
+          </wp:inline>
+        </w:drawing>
+      </w:r>
+    </w:p>
+    <w:p>
+      <w:pPr>
+        <w:jc w:val="both"/>
+        <w:rPr>
+          <w:rFonts w:eastAsia="Questrial"/>
+          <w:sz w:val="24"/>
+          <w:szCs w:val="28"/>
+        </w:rPr>
+      </w:pPr>
+    </w:p>
+    <w:p>
+      <w:pPr>
+        <w:jc w:val="both"/>
+        <w:rPr>
+          <w:rFonts w:eastAsia="Questrial"/>
+          <w:sz w:val="24"/>
+          <w:szCs w:val="28"/>
+        </w:rPr>
+      </w:pPr>
+    </w:p>
+    <w:p>
+      <w:pPr>
+        <w:jc w:val="both"/>
+        <w:rPr>
+          <w:rFonts w:eastAsia="Questrial"/>
+          <w:sz w:val="24"/>
+          <w:szCs w:val="28"/>
+        </w:rPr>
+      </w:pPr>
+    </w:p>
+    <w:p>
+      <w:pPr>
+        <w:jc w:val="both"/>
+        <w:rPr>
+          <w:rFonts w:eastAsia="Questrial"/>
+          <w:sz w:val="24"/>
+          <w:szCs w:val="28"/>
+        </w:rPr>
+      </w:pPr>
+    </w:p>
+    <w:p>
+      <w:pPr>
+        <w:jc w:val="both"/>
+        <w:rPr>
+          <w:rFonts w:eastAsia="Questrial"/>
+          <w:sz w:val="24"/>
+          <w:szCs w:val="28"/>
+        </w:rPr>
+      </w:pPr>
+    </w:p>
+    <w:p>
+      <w:pPr>
+        <w:jc w:val="both"/>
+        <w:rPr>
+          <w:rFonts w:eastAsia="Questrial"/>
+          <w:sz w:val="24"/>
+          <w:szCs w:val="28"/>
+        </w:rPr>
+      </w:pPr>
+    </w:p>
+    <w:p>
+      <w:pPr>
+        <w:jc w:val="both"/>
+        <w:rPr>
+          <w:rFonts w:eastAsia="Questrial"/>
+          <w:sz w:val="24"/>
+          <w:szCs w:val="28"/>
+        </w:rPr>
+      </w:pPr>
+    </w:p>
+    <w:p>
+      <w:pPr>
+        <w:jc w:val="both"/>
+        <w:rPr>
+          <w:rFonts w:eastAsia="Questrial"/>
+          <w:sz w:val="24"/>
+          <w:szCs w:val="28"/>
+        </w:rPr>
+      </w:pPr>
+    </w:p>
+    <w:p>
+      <w:pPr>
+        <w:jc w:val="both"/>
+        <w:rPr>
+          <w:rFonts w:eastAsia="Questrial"/>
+          <w:sz w:val="24"/>
+          <w:szCs w:val="28"/>
+        </w:rPr>
+      </w:pPr>
+    </w:p>
+    <w:p>
+      <w:pPr>
+        <w:jc w:val="both"/>
+        <w:rPr>
+          <w:rFonts w:eastAsia="Questrial"/>
+          <w:sz w:val="24"/>
+          <w:szCs w:val="28"/>
+        </w:rPr>
+      </w:pPr>
+    </w:p>
+    <w:p>
+      <w:pPr>
+        <w:jc w:val="both"/>
+        <w:rPr>
+          <w:rFonts w:eastAsia="Questrial"/>
+          <w:sz w:val="24"/>
+          <w:szCs w:val="28"/>
+        </w:rPr>
+      </w:pPr>
+      <w:r>
+        <w:rPr>
+          <w:rFonts w:eastAsia="Questrial"/>
+          <w:sz w:val="24"/>
+          <w:szCs w:val="28"/>
+        </w:rPr>
+        <w:lastRenderedPageBreak/>
+        <w:t>Las 2 grandes distribuciones son:</w:t>
+      </w:r>
+    </w:p>
+    <w:p>
+      <w:pPr>
+        <w:jc w:val="both"/>
+        <w:rPr>
+          <w:rFonts w:eastAsia="Questrial"/>
+          <w:sz w:val="24"/>
+          <w:szCs w:val="28"/>
+        </w:rPr>
+      </w:pPr>
+    </w:p>
+    <w:p>
+      <w:pPr>
+        <w:pStyle w:val="Prrafodelista"/>
+        <w:numPr>
+          <w:ilvl w:val="0"/>
+          <w:numId w:val="8"/>
+        </w:numPr>
+        <w:spacing w:line="360" w:lineRule="auto"/>
+        <w:jc w:val="both"/>
+        <w:rPr>
+          <w:rFonts w:eastAsia="Questrial"/>
+          <w:sz w:val="24"/>
+          <w:szCs w:val="28"/>
+        </w:rPr>
+      </w:pPr>
+      <w:r>
+        <w:rPr>
+          <w:rFonts w:eastAsia="Questrial"/>
+          <w:sz w:val="24"/>
+          <w:szCs w:val="28"/>
+        </w:rPr>
+        <w:t xml:space="preserve">Una carpeta </w:t>
+      </w:r>
+      <w:proofErr w:type="spellStart"/>
+      <w:r>
+        <w:rPr>
+          <w:rFonts w:eastAsia="Questrial"/>
+          <w:sz w:val="24"/>
+          <w:szCs w:val="28"/>
+        </w:rPr>
+        <w:t>Code</w:t>
+      </w:r>
+      <w:proofErr w:type="spellEnd"/>
+      <w:r>
+        <w:rPr>
+          <w:rFonts w:eastAsia="Questrial"/>
+          <w:sz w:val="24"/>
+          <w:szCs w:val="28"/>
+        </w:rPr>
+        <w:t xml:space="preserve"> </w:t>
+      </w:r>
+      <w:r>
+        <w:rPr>
+          <w:rFonts w:eastAsia="Questrial"/>
+          <w:sz w:val="24"/>
+          <w:szCs w:val="28"/>
+        </w:rPr>
+        <w:t>donde se encuentra el Código del Compilador</w:t>
+      </w:r>
+      <w:r>
+        <w:rPr>
+          <w:rFonts w:eastAsia="Questrial"/>
+          <w:sz w:val="24"/>
+          <w:szCs w:val="28"/>
+        </w:rPr>
+        <w:t xml:space="preserve"> con los diferentes componentes y un archivo </w:t>
+      </w:r>
+      <w:r>
+        <w:rPr>
+          <w:rFonts w:eastAsia="Questrial"/>
+          <w:i/>
+          <w:sz w:val="24"/>
+          <w:szCs w:val="28"/>
+        </w:rPr>
+        <w:t>Compiler.ml</w:t>
+      </w:r>
+      <w:r>
+        <w:rPr>
+          <w:rFonts w:eastAsia="Questrial"/>
+          <w:sz w:val="24"/>
+          <w:szCs w:val="28"/>
+        </w:rPr>
+        <w:t xml:space="preserve"> que es el punto de entrada al proyecto completo</w:t>
+      </w:r>
+      <w:r>
+        <w:rPr>
+          <w:rFonts w:eastAsia="Questrial"/>
+          <w:sz w:val="24"/>
+          <w:szCs w:val="28"/>
+        </w:rPr>
+        <w:t>.</w:t>
+      </w:r>
+    </w:p>
+    <w:p>
+      <w:pPr>
+        <w:pStyle w:val="Prrafodelista"/>
+        <w:spacing w:line="360" w:lineRule="auto"/>
+        <w:jc w:val="both"/>
+        <w:rPr>
+          <w:rFonts w:eastAsia="Questrial"/>
+          <w:sz w:val="24"/>
+          <w:szCs w:val="28"/>
+        </w:rPr>
+      </w:pPr>
+      <w:r>
+        <w:rPr>
+          <w:noProof/>
+        </w:rPr>
+        <w:drawing>
+          <wp:inline distT="0" distB="0" distL="0" distR="0" wp14:anchorId="02A72611" wp14:editId="5138FE44">
+            <wp:extent cx="1233577" cy="1009290"/>
+            <wp:effectExtent l="0" t="0" r="5080" b="635"/>
+            <wp:docPr id="4" name="Imagen 4"/>
+            <wp:cNvGraphicFramePr>
+              <a:graphicFrameLocks xmlns:a="http://schemas.openxmlformats.org/drawingml/2006/main" noChangeAspect="1"/>
+            </wp:cNvGraphicFramePr>
+            <a:graphic xmlns:a="http://schemas.openxmlformats.org/drawingml/2006/main">
+              <a:graphicData uri="http://schemas.openxmlformats.org/drawingml/2006/picture">
+                <pic:pic xmlns:pic="http://schemas.openxmlformats.org/drawingml/2006/picture">
+                  <pic:nvPicPr>
+                    <pic:cNvPr id="1" name=""/>
+                    <pic:cNvPicPr/>
+                  </pic:nvPicPr>
+                  <pic:blipFill>
+                    <a:blip r:embed="rId8"/>
+                    <a:stretch>
+                      <a:fillRect/>
+                    </a:stretch>
+                  </pic:blipFill>
+                  <pic:spPr>
+                    <a:xfrm>
+                      <a:off x="0" y="0"/>
+                      <a:ext cx="1237860" cy="1012795"/>
+                    </a:xfrm>
+                    <a:prstGeom prst="rect">
+                      <a:avLst/>
+                    </a:prstGeom>
+                  </pic:spPr>
+                </pic:pic>
+              </a:graphicData>
+            </a:graphic>
+          </wp:inline>
+        </w:drawing>
+      </w:r>
+    </w:p>
+    <w:p>
+      <w:pPr>
+        <w:pStyle w:val="Prrafodelista"/>
+        <w:numPr>
+          <w:ilvl w:val="0"/>
+          <w:numId w:val="8"/>
+        </w:numPr>
+        <w:spacing w:line="360" w:lineRule="auto"/>
+        <w:jc w:val="both"/>
+        <w:rPr>
+          <w:rFonts w:eastAsia="Questrial"/>
+          <w:sz w:val="24"/>
+          <w:szCs w:val="28"/>
+        </w:rPr>
+      </w:pPr>
+      <w:r>
+        <w:rPr>
+          <w:rFonts w:eastAsia="Questrial"/>
+          <w:sz w:val="24"/>
+          <w:szCs w:val="28"/>
+        </w:rPr>
+        <w:t xml:space="preserve">Una carpeta </w:t>
+      </w:r>
+      <w:r>
+        <w:rPr>
+          <w:rFonts w:eastAsia="Questrial"/>
+          <w:sz w:val="24"/>
+          <w:szCs w:val="28"/>
+        </w:rPr>
+        <w:t xml:space="preserve">V_V </w:t>
+      </w:r>
+      <w:r>
+        <w:rPr>
+          <w:rFonts w:eastAsia="Questrial"/>
+          <w:sz w:val="24"/>
+          <w:szCs w:val="28"/>
+        </w:rPr>
+        <w:t xml:space="preserve">con los casos de prueba para los diferentes componentes del proyecto. </w:t>
+      </w:r>
+    </w:p>
+    <w:p>
+      <w:pPr>
+        <w:pStyle w:val="Prrafodelista"/>
+        <w:spacing w:line="360" w:lineRule="auto"/>
+        <w:jc w:val="both"/>
+        <w:rPr>
+          <w:rFonts w:eastAsia="Questrial"/>
+          <w:sz w:val="24"/>
+          <w:szCs w:val="28"/>
+        </w:rPr>
+      </w:pPr>
+      <w:r>
+        <w:rPr>
+          <w:noProof/>
+        </w:rPr>
+        <w:drawing>
+          <wp:inline distT="0" distB="0" distL="0" distR="0" wp14:anchorId="1E2417B3" wp14:editId="518822D1">
+            <wp:extent cx="1276709" cy="1110903"/>
+            <wp:effectExtent l="0" t="0" r="0" b="0"/>
+            <wp:docPr id="5" name="Imagen 5"/>
+            <wp:cNvGraphicFramePr>
+              <a:graphicFrameLocks xmlns:a="http://schemas.openxmlformats.org/drawingml/2006/main" noChangeAspect="1"/>
+            </wp:cNvGraphicFramePr>
+            <a:graphic xmlns:a="http://schemas.openxmlformats.org/drawingml/2006/main">
+              <a:graphicData uri="http://schemas.openxmlformats.org/drawingml/2006/picture">
+                <pic:pic xmlns:pic="http://schemas.openxmlformats.org/drawingml/2006/picture">
+                  <pic:nvPicPr>
+                    <pic:cNvPr id="1" name=""/>
+                    <pic:cNvPicPr/>
+                  </pic:nvPicPr>
+                  <pic:blipFill>
+                    <a:blip r:embed="rId9"/>
+                    <a:stretch>
+                      <a:fillRect/>
+                    </a:stretch>
+                  </pic:blipFill>
+                  <pic:spPr>
+                    <a:xfrm>
+                      <a:off x="0" y="0"/>
+                      <a:ext cx="1288569" cy="1121223"/>
+                    </a:xfrm>
+                    <a:prstGeom prst="rect">
+                      <a:avLst/>
+                    </a:prstGeom>
+                  </pic:spPr>
+                </pic:pic>
+              </a:graphicData>
+            </a:graphic>
+          </wp:inline>
+        </w:drawing>
+      </w:r>
+    </w:p>
+    <w:p>
+      <w:pPr>
+        <w:spacing w:line="360" w:lineRule="auto"/>
+        <w:jc w:val="both"/>
+        <w:rPr>
+          <w:rFonts w:eastAsia="Questrial"/>
+          <w:sz w:val="24"/>
+          <w:szCs w:val="28"/>
+        </w:rPr>
+      </w:pPr>
+    </w:p>
+    <w:p>
+      <w:pPr>
+        <w:pStyle w:val="Ttulo1"/>
         <w:rPr>
           <w:rFonts w:eastAsia="Questrial"/>
           <w:b/>
@@ -668,23 +1944,35 @@
           <w:szCs w:val="28"/>
         </w:rPr>
       </w:pPr>
-    </w:p>
-    <w:p>
-      <w:pPr>
-        <w:jc w:val="both"/>
-        <w:rPr>
-          <w:rFonts w:eastAsia="Questrial"/>
-          <w:sz w:val="24"/>
-          <w:szCs w:val="28"/>
-        </w:rPr>
-      </w:pPr>
-      <w:r>
-        <w:rPr>
-          <w:rFonts w:eastAsia="Questrial"/>
-          <w:sz w:val="24"/>
-          <w:szCs w:val="28"/>
-        </w:rPr>
-        <w:t xml:space="preserve">En esta sección se puede ver la distribución general de las carpetas que conforman la totalidad del proyecto del Compilador de Triángulo en </w:t>
+      <w:bookmarkStart w:id="1" w:name="_Toc535793702"/>
+      <w:r>
+        <w:rPr>
+          <w:rFonts w:eastAsia="Questrial"/>
+          <w:b/>
+          <w:sz w:val="28"/>
+          <w:szCs w:val="28"/>
+        </w:rPr>
+        <w:t>Estructura de Carpetas compartidas.</w:t>
+      </w:r>
+      <w:bookmarkEnd w:id="1"/>
+    </w:p>
+    <w:p>
+      <w:pPr>
+        <w:spacing w:line="360" w:lineRule="auto"/>
+        <w:jc w:val="both"/>
+        <w:rPr>
+          <w:rFonts w:eastAsia="Questrial"/>
+          <w:sz w:val="24"/>
+          <w:szCs w:val="28"/>
+        </w:rPr>
+      </w:pPr>
+      <w:r>
+        <w:rPr>
+          <w:rFonts w:eastAsia="Questrial"/>
+          <w:sz w:val="24"/>
+          <w:szCs w:val="28"/>
+        </w:rPr>
+        <w:t xml:space="preserve">Existen elementos comunes que son utilizados tanto por el Analizador Sintáctico como por el Analizador Contextual, tales como: Interfaces, </w:t>
       </w:r>
       <w:proofErr w:type="spellStart"/>
       <w:r>
@@ -693,7 +1981,7 @@
           <w:sz w:val="24"/>
           <w:szCs w:val="28"/>
         </w:rPr>
-        <w:t>Ocaml</w:t>
+        <w:t>Printers</w:t>
       </w:r>
       <w:proofErr w:type="spellEnd"/>
       <w:r>
@@ -702,30 +1990,922 @@
           <w:sz w:val="24"/>
           <w:szCs w:val="28"/>
         </w:rPr>
+        <w:t xml:space="preserve"> y Reporte de errores.</w:t>
+      </w:r>
+    </w:p>
+    <w:p>
+      <w:pPr>
+        <w:pStyle w:val="Prrafodelista"/>
+        <w:numPr>
+          <w:ilvl w:val="0"/>
+          <w:numId w:val="9"/>
+        </w:numPr>
+        <w:spacing w:line="360" w:lineRule="auto"/>
+        <w:jc w:val="both"/>
+        <w:rPr>
+          <w:rFonts w:eastAsia="Questrial"/>
+          <w:sz w:val="24"/>
+          <w:szCs w:val="28"/>
+        </w:rPr>
+      </w:pPr>
+      <w:r>
+        <w:rPr>
+          <w:rFonts w:eastAsia="Questrial"/>
+          <w:sz w:val="24"/>
+          <w:szCs w:val="28"/>
+        </w:rPr>
+        <w:t>Interfaces: Es ne</w:t>
+      </w:r>
+      <w:r>
+        <w:rPr>
+          <w:rFonts w:eastAsia="Questrial"/>
+          <w:sz w:val="24"/>
+          <w:szCs w:val="28"/>
+        </w:rPr>
+        <w:t>c</w:t>
+      </w:r>
+      <w:r>
+        <w:rPr>
+          <w:rFonts w:eastAsia="Questrial"/>
+          <w:sz w:val="24"/>
+          <w:szCs w:val="28"/>
+        </w:rPr>
+        <w:t xml:space="preserve">esario utilizar la interfaz </w:t>
+      </w:r>
+      <w:proofErr w:type="spellStart"/>
+      <w:r>
+        <w:rPr>
+          <w:rFonts w:eastAsia="Questrial"/>
+          <w:sz w:val="24"/>
+          <w:szCs w:val="28"/>
+        </w:rPr>
+        <w:t>A</w:t>
+      </w:r>
+      <w:r>
+        <w:rPr>
+          <w:rFonts w:eastAsia="Questrial"/>
+          <w:sz w:val="24"/>
+          <w:szCs w:val="28"/>
+        </w:rPr>
+        <w:t>st</w:t>
+      </w:r>
+      <w:r>
+        <w:rPr>
+          <w:rFonts w:eastAsia="Questrial"/>
+          <w:sz w:val="24"/>
+          <w:szCs w:val="28"/>
+        </w:rPr>
+        <w:t>.mli</w:t>
+      </w:r>
+      <w:proofErr w:type="spellEnd"/>
+      <w:r>
+        <w:rPr>
+          <w:rFonts w:eastAsia="Questrial"/>
+          <w:sz w:val="24"/>
+          <w:szCs w:val="28"/>
+        </w:rPr>
+        <w:t xml:space="preserve"> que se encuentra la carpeta del Analizador</w:t>
+      </w:r>
+      <w:r>
+        <w:rPr>
+          <w:rFonts w:eastAsia="Questrial"/>
+          <w:sz w:val="24"/>
+          <w:szCs w:val="28"/>
+        </w:rPr>
+        <w:t xml:space="preserve"> </w:t>
+      </w:r>
+      <w:r>
+        <w:rPr>
+          <w:rFonts w:eastAsia="Questrial"/>
+          <w:sz w:val="24"/>
+          <w:szCs w:val="28"/>
+        </w:rPr>
+        <w:t>Sintá</w:t>
+      </w:r>
+      <w:r>
+        <w:rPr>
+          <w:rFonts w:eastAsia="Questrial"/>
+          <w:sz w:val="24"/>
+          <w:szCs w:val="28"/>
+        </w:rPr>
+        <w:t>c</w:t>
+      </w:r>
+      <w:r>
+        <w:rPr>
+          <w:rFonts w:eastAsia="Questrial"/>
+          <w:sz w:val="24"/>
+          <w:szCs w:val="28"/>
+        </w:rPr>
+        <w:t>tico</w:t>
+      </w:r>
+      <w:r>
+        <w:rPr>
+          <w:rFonts w:eastAsia="Questrial"/>
+          <w:sz w:val="24"/>
+          <w:szCs w:val="28"/>
+        </w:rPr>
+        <w:t xml:space="preserve"> (</w:t>
+      </w:r>
+      <w:proofErr w:type="spellStart"/>
+      <w:r>
+        <w:rPr>
+          <w:rFonts w:eastAsia="Questrial"/>
+          <w:sz w:val="24"/>
+          <w:szCs w:val="28"/>
+        </w:rPr>
+        <w:t>SyntacticAnalyzer</w:t>
+      </w:r>
+      <w:proofErr w:type="spellEnd"/>
+      <w:r>
+        <w:rPr>
+          <w:rFonts w:eastAsia="Questrial"/>
+          <w:sz w:val="24"/>
+          <w:szCs w:val="28"/>
+        </w:rPr>
+        <w:t>)</w:t>
+      </w:r>
+      <w:r>
+        <w:rPr>
+          <w:rFonts w:eastAsia="Questrial"/>
+          <w:sz w:val="24"/>
+          <w:szCs w:val="28"/>
+        </w:rPr>
         <w:t>.</w:t>
       </w:r>
-    </w:p>
-    <w:p>
-      <w:pPr>
-        <w:jc w:val="both"/>
-        <w:rPr>
-          <w:rFonts w:eastAsia="Questrial"/>
-          <w:sz w:val="24"/>
-          <w:szCs w:val="28"/>
-        </w:rPr>
-      </w:pPr>
-    </w:p>
-    <w:p>
-      <w:pPr>
-        <w:jc w:val="both"/>
-        <w:rPr>
-          <w:rFonts w:eastAsia="Questrial"/>
-          <w:sz w:val="24"/>
-          <w:szCs w:val="28"/>
-        </w:rPr>
-      </w:pPr>
-      <w:bookmarkStart w:id="0" w:name="_GoBack"/>
-      <w:bookmarkEnd w:id="0"/>
+      <w:r>
+        <w:rPr>
+          <w:rFonts w:eastAsia="Questrial"/>
+          <w:sz w:val="24"/>
+          <w:szCs w:val="28"/>
+        </w:rPr>
+        <w:t xml:space="preserve"> El resto de </w:t>
+      </w:r>
+      <w:r>
+        <w:rPr>
+          <w:rFonts w:eastAsia="Questrial"/>
+          <w:sz w:val="24"/>
+          <w:szCs w:val="28"/>
+        </w:rPr>
+        <w:t>los elementos</w:t>
+      </w:r>
+      <w:r>
+        <w:rPr>
+          <w:rFonts w:eastAsia="Questrial"/>
+          <w:sz w:val="24"/>
+          <w:szCs w:val="28"/>
+        </w:rPr>
+        <w:t xml:space="preserve"> en está carpeta son indiferentes para el Analizador Contextual.</w:t>
+      </w:r>
+    </w:p>
+    <w:p>
+      <w:pPr>
+        <w:pStyle w:val="Prrafodelista"/>
+        <w:spacing w:line="360" w:lineRule="auto"/>
+        <w:jc w:val="both"/>
+        <w:rPr>
+          <w:rFonts w:eastAsia="Questrial"/>
+          <w:sz w:val="24"/>
+          <w:szCs w:val="28"/>
+        </w:rPr>
+      </w:pPr>
+      <w:r>
+        <w:rPr>
+          <w:noProof/>
+        </w:rPr>
+        <w:drawing>
+          <wp:inline distT="0" distB="0" distL="0" distR="0" wp14:anchorId="6700DB4F" wp14:editId="25B2F89F">
+            <wp:extent cx="1191277" cy="1923691"/>
+            <wp:effectExtent l="0" t="0" r="8890" b="635"/>
+            <wp:docPr id="8" name="Imagen 8"/>
+            <wp:cNvGraphicFramePr>
+              <a:graphicFrameLocks xmlns:a="http://schemas.openxmlformats.org/drawingml/2006/main" noChangeAspect="1"/>
+            </wp:cNvGraphicFramePr>
+            <a:graphic xmlns:a="http://schemas.openxmlformats.org/drawingml/2006/main">
+              <a:graphicData uri="http://schemas.openxmlformats.org/drawingml/2006/picture">
+                <pic:pic xmlns:pic="http://schemas.openxmlformats.org/drawingml/2006/picture">
+                  <pic:nvPicPr>
+                    <pic:cNvPr id="1" name=""/>
+                    <pic:cNvPicPr/>
+                  </pic:nvPicPr>
+                  <pic:blipFill>
+                    <a:blip r:embed="rId10"/>
+                    <a:stretch>
+                      <a:fillRect/>
+                    </a:stretch>
+                  </pic:blipFill>
+                  <pic:spPr>
+                    <a:xfrm>
+                      <a:off x="0" y="0"/>
+                      <a:ext cx="1196328" cy="1931847"/>
+                    </a:xfrm>
+                    <a:prstGeom prst="rect">
+                      <a:avLst/>
+                    </a:prstGeom>
+                  </pic:spPr>
+                </pic:pic>
+              </a:graphicData>
+            </a:graphic>
+          </wp:inline>
+        </w:drawing>
+      </w:r>
+    </w:p>
+    <w:p>
+      <w:pPr>
+        <w:pStyle w:val="Prrafodelista"/>
+        <w:spacing w:line="360" w:lineRule="auto"/>
+        <w:jc w:val="both"/>
+        <w:rPr>
+          <w:rFonts w:eastAsia="Questrial"/>
+          <w:sz w:val="24"/>
+          <w:szCs w:val="28"/>
+        </w:rPr>
+      </w:pPr>
+    </w:p>
+    <w:p>
+      <w:pPr>
+        <w:pStyle w:val="Prrafodelista"/>
+        <w:numPr>
+          <w:ilvl w:val="0"/>
+          <w:numId w:val="9"/>
+        </w:numPr>
+        <w:spacing w:line="360" w:lineRule="auto"/>
+        <w:jc w:val="both"/>
+        <w:rPr>
+          <w:rFonts w:eastAsia="Questrial"/>
+          <w:sz w:val="24"/>
+          <w:szCs w:val="28"/>
+        </w:rPr>
+      </w:pPr>
+      <w:r>
+        <w:rPr>
+          <w:rFonts w:eastAsia="Questrial"/>
+          <w:sz w:val="24"/>
+          <w:szCs w:val="28"/>
+        </w:rPr>
+        <w:lastRenderedPageBreak/>
+        <w:t xml:space="preserve">La carpeta </w:t>
+      </w:r>
+      <w:proofErr w:type="spellStart"/>
+      <w:r>
+        <w:rPr>
+          <w:rFonts w:eastAsia="Questrial"/>
+          <w:sz w:val="24"/>
+          <w:szCs w:val="28"/>
+        </w:rPr>
+        <w:t>Misc</w:t>
+      </w:r>
+      <w:proofErr w:type="spellEnd"/>
+      <w:r>
+        <w:rPr>
+          <w:rFonts w:eastAsia="Questrial"/>
+          <w:sz w:val="24"/>
+          <w:szCs w:val="28"/>
+        </w:rPr>
+        <w:t xml:space="preserve"> contiene la definición de los elementos para imprimir y para el reporte de errores:</w:t>
+      </w:r>
+    </w:p>
+    <w:p>
+      <w:pPr>
+        <w:pStyle w:val="Prrafodelista"/>
+        <w:spacing w:line="360" w:lineRule="auto"/>
+        <w:jc w:val="both"/>
+        <w:rPr>
+          <w:rFonts w:eastAsia="Questrial"/>
+          <w:sz w:val="24"/>
+          <w:szCs w:val="28"/>
+        </w:rPr>
+      </w:pPr>
+      <w:r>
+        <w:rPr>
+          <w:noProof/>
+        </w:rPr>
+        <w:drawing>
+          <wp:inline distT="0" distB="0" distL="0" distR="0" wp14:anchorId="0BFEFFC4" wp14:editId="4F7129B0">
+            <wp:extent cx="1038225" cy="485775"/>
+            <wp:effectExtent l="0" t="0" r="9525" b="9525"/>
+            <wp:docPr id="11" name="Imagen 11"/>
+            <wp:cNvGraphicFramePr>
+              <a:graphicFrameLocks xmlns:a="http://schemas.openxmlformats.org/drawingml/2006/main" noChangeAspect="1"/>
+            </wp:cNvGraphicFramePr>
+            <a:graphic xmlns:a="http://schemas.openxmlformats.org/drawingml/2006/main">
+              <a:graphicData uri="http://schemas.openxmlformats.org/drawingml/2006/picture">
+                <pic:pic xmlns:pic="http://schemas.openxmlformats.org/drawingml/2006/picture">
+                  <pic:nvPicPr>
+                    <pic:cNvPr id="1" name=""/>
+                    <pic:cNvPicPr/>
+                  </pic:nvPicPr>
+                  <pic:blipFill>
+                    <a:blip r:embed="rId11"/>
+                    <a:stretch>
+                      <a:fillRect/>
+                    </a:stretch>
+                  </pic:blipFill>
+                  <pic:spPr>
+                    <a:xfrm>
+                      <a:off x="0" y="0"/>
+                      <a:ext cx="1044752" cy="488829"/>
+                    </a:xfrm>
+                    <a:prstGeom prst="rect">
+                      <a:avLst/>
+                    </a:prstGeom>
+                  </pic:spPr>
+                </pic:pic>
+              </a:graphicData>
+            </a:graphic>
+          </wp:inline>
+        </w:drawing>
+      </w:r>
+    </w:p>
+    <w:p>
+      <w:pPr>
+        <w:pStyle w:val="Prrafodelista"/>
+        <w:numPr>
+          <w:ilvl w:val="0"/>
+          <w:numId w:val="10"/>
+        </w:numPr>
+        <w:spacing w:line="360" w:lineRule="auto"/>
+        <w:jc w:val="both"/>
+        <w:rPr>
+          <w:rFonts w:eastAsia="Questrial"/>
+          <w:sz w:val="24"/>
+          <w:szCs w:val="28"/>
+        </w:rPr>
+      </w:pPr>
+      <w:proofErr w:type="spellStart"/>
+      <w:r>
+        <w:rPr>
+          <w:rFonts w:eastAsia="Questrial"/>
+          <w:sz w:val="24"/>
+          <w:szCs w:val="28"/>
+        </w:rPr>
+        <w:t>Printers</w:t>
+      </w:r>
+      <w:proofErr w:type="spellEnd"/>
+      <w:r>
+        <w:rPr>
+          <w:rFonts w:eastAsia="Questrial"/>
+          <w:sz w:val="24"/>
+          <w:szCs w:val="28"/>
+        </w:rPr>
+        <w:t xml:space="preserve">: Tiene elementos para imprimir archivos en formato XML para garantizar la estructura. En el caso especifico del </w:t>
+      </w:r>
+      <w:proofErr w:type="spellStart"/>
+      <w:r>
+        <w:rPr>
+          <w:rFonts w:eastAsia="Questrial"/>
+          <w:sz w:val="24"/>
+          <w:szCs w:val="28"/>
+        </w:rPr>
+        <w:t>Análizador</w:t>
+      </w:r>
+      <w:proofErr w:type="spellEnd"/>
+      <w:r>
+        <w:rPr>
+          <w:rFonts w:eastAsia="Questrial"/>
+          <w:sz w:val="24"/>
+          <w:szCs w:val="28"/>
+        </w:rPr>
+        <w:t xml:space="preserve"> Contextual solamente importan los archivos:</w:t>
+      </w:r>
+      <w:r>
+        <w:rPr>
+          <w:rFonts w:eastAsia="Questrial"/>
+          <w:sz w:val="24"/>
+          <w:szCs w:val="28"/>
+        </w:rPr>
+        <w:t xml:space="preserve"> TreeDrawer.ml e </w:t>
+      </w:r>
+      <w:r>
+        <w:rPr>
+          <w:rFonts w:eastAsia="Questrial"/>
+          <w:sz w:val="24"/>
+          <w:szCs w:val="28"/>
+        </w:rPr>
+        <w:t>IdentificationTablePrinter_XML</w:t>
+      </w:r>
+      <w:r>
+        <w:rPr>
+          <w:rFonts w:eastAsia="Questrial"/>
+          <w:sz w:val="24"/>
+          <w:szCs w:val="28"/>
+        </w:rPr>
+        <w:t>.ml</w:t>
+      </w:r>
+    </w:p>
+    <w:p>
+      <w:pPr>
+        <w:pStyle w:val="Prrafodelista"/>
+        <w:spacing w:line="360" w:lineRule="auto"/>
+        <w:ind w:left="1440"/>
+        <w:jc w:val="both"/>
+        <w:rPr>
+          <w:rFonts w:eastAsia="Questrial"/>
+          <w:sz w:val="24"/>
+          <w:szCs w:val="28"/>
+        </w:rPr>
+      </w:pPr>
+      <w:r>
+        <w:rPr>
+          <w:noProof/>
+        </w:rPr>
+        <w:drawing>
+          <wp:inline distT="0" distB="0" distL="0" distR="0" wp14:anchorId="2F1F2E99" wp14:editId="3FF9405B">
+            <wp:extent cx="2066925" cy="2076450"/>
+            <wp:effectExtent l="0" t="0" r="9525" b="0"/>
+            <wp:docPr id="10" name="Imagen 10"/>
+            <wp:cNvGraphicFramePr>
+              <a:graphicFrameLocks xmlns:a="http://schemas.openxmlformats.org/drawingml/2006/main" noChangeAspect="1"/>
+            </wp:cNvGraphicFramePr>
+            <a:graphic xmlns:a="http://schemas.openxmlformats.org/drawingml/2006/main">
+              <a:graphicData uri="http://schemas.openxmlformats.org/drawingml/2006/picture">
+                <pic:pic xmlns:pic="http://schemas.openxmlformats.org/drawingml/2006/picture">
+                  <pic:nvPicPr>
+                    <pic:cNvPr id="1" name=""/>
+                    <pic:cNvPicPr/>
+                  </pic:nvPicPr>
+                  <pic:blipFill>
+                    <a:blip r:embed="rId12"/>
+                    <a:stretch>
+                      <a:fillRect/>
+                    </a:stretch>
+                  </pic:blipFill>
+                  <pic:spPr>
+                    <a:xfrm>
+                      <a:off x="0" y="0"/>
+                      <a:ext cx="2066925" cy="2076450"/>
+                    </a:xfrm>
+                    <a:prstGeom prst="rect">
+                      <a:avLst/>
+                    </a:prstGeom>
+                  </pic:spPr>
+                </pic:pic>
+              </a:graphicData>
+            </a:graphic>
+          </wp:inline>
+        </w:drawing>
+      </w:r>
+    </w:p>
+    <w:p>
+      <w:pPr>
+        <w:pStyle w:val="Prrafodelista"/>
+        <w:numPr>
+          <w:ilvl w:val="0"/>
+          <w:numId w:val="10"/>
+        </w:numPr>
+        <w:spacing w:line="360" w:lineRule="auto"/>
+        <w:jc w:val="both"/>
+        <w:rPr>
+          <w:rFonts w:eastAsia="Questrial"/>
+          <w:sz w:val="24"/>
+          <w:szCs w:val="28"/>
+        </w:rPr>
+      </w:pPr>
+      <w:proofErr w:type="spellStart"/>
+      <w:r>
+        <w:rPr>
+          <w:rFonts w:eastAsia="Questrial"/>
+          <w:sz w:val="24"/>
+          <w:szCs w:val="28"/>
+        </w:rPr>
+        <w:t>ErrorReporter</w:t>
+      </w:r>
+      <w:proofErr w:type="spellEnd"/>
+      <w:r>
+        <w:rPr>
+          <w:rFonts w:eastAsia="Questrial"/>
+          <w:sz w:val="24"/>
+          <w:szCs w:val="28"/>
+        </w:rPr>
+        <w:t>: Tiene el archivo para el reporte de errores.</w:t>
+      </w:r>
+    </w:p>
+    <w:p>
+      <w:pPr>
+        <w:pStyle w:val="Prrafodelista"/>
+        <w:spacing w:line="360" w:lineRule="auto"/>
+        <w:ind w:left="1440"/>
+        <w:jc w:val="both"/>
+        <w:rPr>
+          <w:rFonts w:eastAsia="Questrial"/>
+          <w:sz w:val="24"/>
+          <w:szCs w:val="28"/>
+        </w:rPr>
+      </w:pPr>
+      <w:r>
+        <w:rPr>
+          <w:noProof/>
+        </w:rPr>
+        <w:drawing>
+          <wp:inline distT="0" distB="0" distL="0" distR="0" wp14:anchorId="36A85997" wp14:editId="49557BB8">
+            <wp:extent cx="1228725" cy="476250"/>
+            <wp:effectExtent l="0" t="0" r="9525" b="0"/>
+            <wp:docPr id="9" name="Imagen 9"/>
+            <wp:cNvGraphicFramePr>
+              <a:graphicFrameLocks xmlns:a="http://schemas.openxmlformats.org/drawingml/2006/main" noChangeAspect="1"/>
+            </wp:cNvGraphicFramePr>
+            <a:graphic xmlns:a="http://schemas.openxmlformats.org/drawingml/2006/main">
+              <a:graphicData uri="http://schemas.openxmlformats.org/drawingml/2006/picture">
+                <pic:pic xmlns:pic="http://schemas.openxmlformats.org/drawingml/2006/picture">
+                  <pic:nvPicPr>
+                    <pic:cNvPr id="1" name=""/>
+                    <pic:cNvPicPr/>
+                  </pic:nvPicPr>
+                  <pic:blipFill>
+                    <a:blip r:embed="rId13"/>
+                    <a:stretch>
+                      <a:fillRect/>
+                    </a:stretch>
+                  </pic:blipFill>
+                  <pic:spPr>
+                    <a:xfrm>
+                      <a:off x="0" y="0"/>
+                      <a:ext cx="1228725" cy="476250"/>
+                    </a:xfrm>
+                    <a:prstGeom prst="rect">
+                      <a:avLst/>
+                    </a:prstGeom>
+                  </pic:spPr>
+                </pic:pic>
+              </a:graphicData>
+            </a:graphic>
+          </wp:inline>
+        </w:drawing>
+      </w:r>
+    </w:p>
+    <w:p>
+      <w:pPr>
+        <w:spacing w:line="360" w:lineRule="auto"/>
+        <w:jc w:val="both"/>
+        <w:rPr>
+          <w:rFonts w:eastAsia="Questrial"/>
+          <w:sz w:val="24"/>
+          <w:szCs w:val="28"/>
+        </w:rPr>
+      </w:pPr>
+    </w:p>
+    <w:p>
+      <w:pPr>
+        <w:spacing w:line="360" w:lineRule="auto"/>
+        <w:jc w:val="both"/>
+        <w:rPr>
+          <w:rFonts w:eastAsia="Questrial"/>
+          <w:sz w:val="24"/>
+          <w:szCs w:val="28"/>
+        </w:rPr>
+      </w:pPr>
+    </w:p>
+    <w:p>
+      <w:pPr>
+        <w:spacing w:line="360" w:lineRule="auto"/>
+        <w:jc w:val="both"/>
+        <w:rPr>
+          <w:rFonts w:eastAsia="Questrial"/>
+          <w:sz w:val="24"/>
+          <w:szCs w:val="28"/>
+        </w:rPr>
+      </w:pPr>
+    </w:p>
+    <w:p>
+      <w:pPr>
+        <w:spacing w:line="360" w:lineRule="auto"/>
+        <w:jc w:val="both"/>
+        <w:rPr>
+          <w:rFonts w:eastAsia="Questrial"/>
+          <w:sz w:val="24"/>
+          <w:szCs w:val="28"/>
+        </w:rPr>
+      </w:pPr>
+    </w:p>
+    <w:p>
+      <w:pPr>
+        <w:spacing w:line="360" w:lineRule="auto"/>
+        <w:jc w:val="both"/>
+        <w:rPr>
+          <w:rFonts w:eastAsia="Questrial"/>
+          <w:sz w:val="24"/>
+          <w:szCs w:val="28"/>
+        </w:rPr>
+      </w:pPr>
+    </w:p>
+    <w:p>
+      <w:pPr>
+        <w:spacing w:line="360" w:lineRule="auto"/>
+        <w:jc w:val="both"/>
+        <w:rPr>
+          <w:rFonts w:eastAsia="Questrial"/>
+          <w:sz w:val="24"/>
+          <w:szCs w:val="28"/>
+        </w:rPr>
+      </w:pPr>
+    </w:p>
+    <w:p>
+      <w:pPr>
+        <w:spacing w:line="360" w:lineRule="auto"/>
+        <w:jc w:val="both"/>
+        <w:rPr>
+          <w:rFonts w:eastAsia="Questrial"/>
+          <w:sz w:val="24"/>
+          <w:szCs w:val="28"/>
+        </w:rPr>
+      </w:pPr>
+    </w:p>
+    <w:p>
+      <w:pPr>
+        <w:spacing w:line="360" w:lineRule="auto"/>
+        <w:jc w:val="both"/>
+        <w:rPr>
+          <w:rFonts w:eastAsia="Questrial"/>
+          <w:sz w:val="24"/>
+          <w:szCs w:val="28"/>
+        </w:rPr>
+      </w:pPr>
+    </w:p>
+    <w:p>
+      <w:pPr>
+        <w:spacing w:line="360" w:lineRule="auto"/>
+        <w:jc w:val="both"/>
+        <w:rPr>
+          <w:rFonts w:eastAsia="Questrial"/>
+          <w:sz w:val="24"/>
+          <w:szCs w:val="28"/>
+        </w:rPr>
+      </w:pPr>
+    </w:p>
+    <w:p>
+      <w:pPr>
+        <w:spacing w:line="360" w:lineRule="auto"/>
+        <w:jc w:val="both"/>
+        <w:rPr>
+          <w:rFonts w:eastAsia="Questrial"/>
+          <w:sz w:val="24"/>
+          <w:szCs w:val="28"/>
+        </w:rPr>
+      </w:pPr>
+    </w:p>
+    <w:p>
+      <w:pPr>
+        <w:spacing w:line="360" w:lineRule="auto"/>
+        <w:jc w:val="both"/>
+        <w:rPr>
+          <w:rFonts w:eastAsia="Questrial"/>
+          <w:sz w:val="24"/>
+          <w:szCs w:val="28"/>
+        </w:rPr>
+      </w:pPr>
+    </w:p>
+    <w:p>
+      <w:pPr>
+        <w:spacing w:line="360" w:lineRule="auto"/>
+        <w:jc w:val="both"/>
+        <w:rPr>
+          <w:rFonts w:eastAsia="Questrial"/>
+          <w:sz w:val="24"/>
+          <w:szCs w:val="28"/>
+        </w:rPr>
+      </w:pPr>
+    </w:p>
+    <w:p>
+      <w:pPr>
+        <w:spacing w:line="360" w:lineRule="auto"/>
+        <w:jc w:val="both"/>
+        <w:rPr>
+          <w:rFonts w:eastAsia="Questrial"/>
+          <w:sz w:val="24"/>
+          <w:szCs w:val="28"/>
+        </w:rPr>
+      </w:pPr>
+    </w:p>
+    <w:p>
+      <w:pPr>
+        <w:spacing w:line="360" w:lineRule="auto"/>
+        <w:jc w:val="both"/>
+        <w:rPr>
+          <w:rFonts w:eastAsia="Questrial"/>
+          <w:sz w:val="24"/>
+          <w:szCs w:val="28"/>
+        </w:rPr>
+      </w:pPr>
+    </w:p>
+    <w:p>
+      <w:pPr>
+        <w:pStyle w:val="Ttulo1"/>
+        <w:rPr>
+          <w:rFonts w:eastAsia="Questrial"/>
+          <w:b/>
+          <w:sz w:val="28"/>
+          <w:szCs w:val="28"/>
+        </w:rPr>
+      </w:pPr>
+      <w:bookmarkStart w:id="2" w:name="_Toc535793703"/>
+      <w:r>
+        <w:rPr>
+          <w:rFonts w:eastAsia="Questrial"/>
+          <w:b/>
+          <w:sz w:val="28"/>
+          <w:szCs w:val="28"/>
+        </w:rPr>
+        <w:lastRenderedPageBreak/>
+        <w:t>Estructura de la Carpeta del Analizador Contextual.</w:t>
+      </w:r>
+      <w:bookmarkEnd w:id="2"/>
+    </w:p>
+    <w:p>
+      <w:pPr>
+        <w:jc w:val="both"/>
+        <w:rPr>
+          <w:sz w:val="24"/>
+        </w:rPr>
+      </w:pPr>
+      <w:r>
+        <w:rPr>
+          <w:sz w:val="24"/>
+        </w:rPr>
+        <w:t>En esta carpeta se contienen los archivos propiamente del Analizador Contextual y que realizan la revisión en esta fase de la compilación. Los elementos que se contienen en este paquete son: Checker.ml, IdentificationTable.ml e IdEntry.ml</w:t>
+      </w:r>
+    </w:p>
+    <w:p>
+      <w:pPr>
+        <w:jc w:val="both"/>
+        <w:rPr>
+          <w:sz w:val="24"/>
+        </w:rPr>
+      </w:pPr>
+    </w:p>
+    <w:p>
+      <w:pPr>
+        <w:jc w:val="center"/>
+        <w:rPr>
+          <w:sz w:val="24"/>
+        </w:rPr>
+      </w:pPr>
+      <w:r>
+        <w:rPr>
+          <w:noProof/>
+        </w:rPr>
+        <w:drawing>
+          <wp:inline distT="0" distB="0" distL="0" distR="0" wp14:anchorId="27E6A55A" wp14:editId="40764E87">
+            <wp:extent cx="1495425" cy="1066800"/>
+            <wp:effectExtent l="0" t="0" r="9525" b="0"/>
+            <wp:docPr id="12" name="Imagen 12"/>
+            <wp:cNvGraphicFramePr>
+              <a:graphicFrameLocks xmlns:a="http://schemas.openxmlformats.org/drawingml/2006/main" noChangeAspect="1"/>
+            </wp:cNvGraphicFramePr>
+            <a:graphic xmlns:a="http://schemas.openxmlformats.org/drawingml/2006/main">
+              <a:graphicData uri="http://schemas.openxmlformats.org/drawingml/2006/picture">
+                <pic:pic xmlns:pic="http://schemas.openxmlformats.org/drawingml/2006/picture">
+                  <pic:nvPicPr>
+                    <pic:cNvPr id="1" name=""/>
+                    <pic:cNvPicPr/>
+                  </pic:nvPicPr>
+                  <pic:blipFill>
+                    <a:blip r:embed="rId14"/>
+                    <a:stretch>
+                      <a:fillRect/>
+                    </a:stretch>
+                  </pic:blipFill>
+                  <pic:spPr>
+                    <a:xfrm>
+                      <a:off x="0" y="0"/>
+                      <a:ext cx="1495425" cy="1066800"/>
+                    </a:xfrm>
+                    <a:prstGeom prst="rect">
+                      <a:avLst/>
+                    </a:prstGeom>
+                  </pic:spPr>
+                </pic:pic>
+              </a:graphicData>
+            </a:graphic>
+          </wp:inline>
+        </w:drawing>
+      </w:r>
+    </w:p>
+    <w:p>
+      <w:pPr>
+        <w:jc w:val="center"/>
+        <w:rPr>
+          <w:sz w:val="24"/>
+        </w:rPr>
+      </w:pPr>
+    </w:p>
+    <w:p>
+      <w:pPr>
+        <w:pStyle w:val="Ttulo1"/>
+        <w:rPr>
+          <w:b/>
+          <w:sz w:val="28"/>
+        </w:rPr>
+      </w:pPr>
+      <w:bookmarkStart w:id="3" w:name="_Toc535793704"/>
+      <w:r>
+        <w:rPr>
+          <w:b/>
+          <w:sz w:val="28"/>
+        </w:rPr>
+        <w:t>Descripción de los archivos propios del Analizador Contextual.</w:t>
+      </w:r>
+      <w:bookmarkEnd w:id="3"/>
+    </w:p>
+    <w:p>
+      <w:pPr>
+        <w:pStyle w:val="Prrafodelista"/>
+        <w:numPr>
+          <w:ilvl w:val="0"/>
+          <w:numId w:val="11"/>
+        </w:numPr>
+      </w:pPr>
+      <w:proofErr w:type="spellStart"/>
+      <w:r>
+        <w:t>Ast.mli</w:t>
+      </w:r>
+      <w:proofErr w:type="spellEnd"/>
+      <w:r>
+        <w:t>:</w:t>
+      </w:r>
+    </w:p>
+    <w:p>
+      <w:pPr>
+        <w:pStyle w:val="Prrafodelista"/>
+        <w:numPr>
+          <w:ilvl w:val="0"/>
+          <w:numId w:val="11"/>
+        </w:numPr>
+      </w:pPr>
+      <w:r>
+        <w:t>ErrorReporter.ml:</w:t>
+      </w:r>
+    </w:p>
+    <w:p>
+      <w:pPr>
+        <w:pStyle w:val="Prrafodelista"/>
+        <w:numPr>
+          <w:ilvl w:val="0"/>
+          <w:numId w:val="11"/>
+        </w:numPr>
+      </w:pPr>
+      <w:r>
+        <w:t>IdentificationTablePrinter_XML</w:t>
+      </w:r>
+      <w:r>
+        <w:t>.ml:</w:t>
+      </w:r>
+    </w:p>
+    <w:p>
+      <w:pPr>
+        <w:pStyle w:val="Prrafodelista"/>
+        <w:numPr>
+          <w:ilvl w:val="0"/>
+          <w:numId w:val="11"/>
+        </w:numPr>
+      </w:pPr>
+      <w:r>
+        <w:t>TreeDrawer.ml:</w:t>
+      </w:r>
+    </w:p>
+    <w:p>
+      <w:pPr>
+        <w:pStyle w:val="Prrafodelista"/>
+        <w:numPr>
+          <w:ilvl w:val="0"/>
+          <w:numId w:val="11"/>
+        </w:numPr>
+      </w:pPr>
+      <w:r>
+        <w:t>Checker.ml</w:t>
+      </w:r>
+      <w:r>
+        <w:t>:</w:t>
+      </w:r>
+    </w:p>
+    <w:p>
+      <w:pPr>
+        <w:pStyle w:val="Prrafodelista"/>
+        <w:numPr>
+          <w:ilvl w:val="0"/>
+          <w:numId w:val="11"/>
+        </w:numPr>
+      </w:pPr>
+      <w:proofErr w:type="spellStart"/>
+      <w:r>
+        <w:t>IdEntry.mli</w:t>
+      </w:r>
+      <w:proofErr w:type="spellEnd"/>
+      <w:r>
+        <w:t>:</w:t>
+      </w:r>
+    </w:p>
+    <w:p>
+      <w:pPr>
+        <w:pStyle w:val="Prrafodelista"/>
+        <w:numPr>
+          <w:ilvl w:val="0"/>
+          <w:numId w:val="11"/>
+        </w:numPr>
+      </w:pPr>
+      <w:r>
+        <w:t>IdentificationTable.ml:</w:t>
+      </w:r>
+      <w:bookmarkStart w:id="4" w:name="_GoBack"/>
+      <w:bookmarkEnd w:id="4"/>
     </w:p>
     <w:sectPr>
       <w:pgSz w:w="11909" w:h="16834"/>
@@ -740,6 +2920,92 @@
 <file path=word/numbering.xml><?xml version="1.0" encoding="utf-8"?>
 <w:numbering xmlns:wpc="http://schemas.microsoft.com/office/word/2010/wordprocessingCanvas" xmlns:cx="http://schemas.microsoft.com/office/drawing/2014/chartex" xmlns:cx1="http://schemas.microsoft.com/office/drawing/2015/9/8/chartex" xmlns:cx2="http://schemas.microsoft.com/office/drawing/2015/10/21/chartex" xmlns:cx3="http://schemas.microsoft.com/office/drawing/2016/5/9/chartex" xmlns:cx4="http://schemas.microsoft.com/office/drawing/2016/5/10/chartex" xmlns:cx5="http://schemas.microsoft.com/office/drawing/2016/5/11/chartex" xmlns:cx6="http://schemas.microsoft.com/office/drawing/2016/5/12/chartex" xmlns:cx7="http://schemas.microsoft.com/office/drawing/2016/5/13/chartex" xmlns:cx8="http://schemas.microsoft.com/office/drawing/2016/5/14/chartex" xmlns:mc="http://schemas.openxmlformats.org/markup-compatibility/2006" xmlns:aink="http://schemas.microsoft.com/office/drawing/2016/ink" xmlns:am3d="http://schemas.microsoft.com/office/drawing/2017/model3d" xmlns:o="urn:schemas-microsoft-com:office:office" xmlns:r="http://schemas.openxmlformats.org/officeDocument/2006/relationships" xmlns:m="http://schemas.openxmlformats.org/officeDocument/2006/math" xmlns:v="urn:schemas-microsoft-com:vml" xmlns:wp14="http://schemas.microsoft.com/office/word/2010/wordprocessingDrawing" xmlns:wp="http://schemas.openxmlformats.org/drawingml/2006/wordprocessingDrawing" xmlns:w10="urn:schemas-microsoft-com:office:word" xmlns:w="http://schemas.openxmlformats.org/wordprocessingml/2006/main" xmlns:w14="http://schemas.microsoft.com/office/word/2010/wordml" xmlns:w15="http://schemas.microsoft.com/office/word/2012/wordml" xmlns:w16cid="http://schemas.microsoft.com/office/word/2016/wordml/cid" xmlns:w16se="http://schemas.microsoft.com/office/word/2015/wordml/symex" xmlns:wpg="http://schemas.microsoft.com/office/word/2010/wordprocessingGroup" xmlns:wpi="http://schemas.microsoft.com/office/word/2010/wordprocessingInk" xmlns:wne="http://schemas.microsoft.com/office/word/2006/wordml" xmlns:wps="http://schemas.microsoft.com/office/word/2010/wordprocessingShape" mc:Ignorable="w14 w15 w16se w16cid wp14">
   <w:abstractNum w:abstractNumId="0" w15:restartNumberingAfterBreak="0">
+    <w:nsid w:val="2013286F"/>
+    <w:multiLevelType w:val="hybridMultilevel"/>
+    <w:tmpl w:val="384C3B6A"/>
+    <w:lvl w:ilvl="0" w:tplc="140A000F">
+      <w:start w:val="1"/>
+      <w:numFmt w:val="decimal"/>
+      <w:lvlText w:val="%1."/>
+      <w:lvlJc w:val="left"/>
+      <w:pPr>
+        <w:ind w:left="720" w:hanging="360"/>
+      </w:pPr>
+    </w:lvl>
+    <w:lvl w:ilvl="1" w:tplc="140A0019" w:tentative="1">
+      <w:start w:val="1"/>
+      <w:numFmt w:val="lowerLetter"/>
+      <w:lvlText w:val="%2."/>
+      <w:lvlJc w:val="left"/>
+      <w:pPr>
+        <w:ind w:left="1440" w:hanging="360"/>
+      </w:pPr>
+    </w:lvl>
+    <w:lvl w:ilvl="2" w:tplc="140A001B" w:tentative="1">
+      <w:start w:val="1"/>
+      <w:numFmt w:val="lowerRoman"/>
+      <w:lvlText w:val="%3."/>
+      <w:lvlJc w:val="right"/>
+      <w:pPr>
+        <w:ind w:left="2160" w:hanging="180"/>
+      </w:pPr>
+    </w:lvl>
+    <w:lvl w:ilvl="3" w:tplc="140A000F" w:tentative="1">
+      <w:start w:val="1"/>
+      <w:numFmt w:val="decimal"/>
+      <w:lvlText w:val="%4."/>
+      <w:lvlJc w:val="left"/>
+      <w:pPr>
+        <w:ind w:left="2880" w:hanging="360"/>
+      </w:pPr>
+    </w:lvl>
+    <w:lvl w:ilvl="4" w:tplc="140A0019" w:tentative="1">
+      <w:start w:val="1"/>
+      <w:numFmt w:val="lowerLetter"/>
+      <w:lvlText w:val="%5."/>
+      <w:lvlJc w:val="left"/>
+      <w:pPr>
+        <w:ind w:left="3600" w:hanging="360"/>
+      </w:pPr>
+    </w:lvl>
+    <w:lvl w:ilvl="5" w:tplc="140A001B" w:tentative="1">
+      <w:start w:val="1"/>
+      <w:numFmt w:val="lowerRoman"/>
+      <w:lvlText w:val="%6."/>
+      <w:lvlJc w:val="right"/>
+      <w:pPr>
+        <w:ind w:left="4320" w:hanging="180"/>
+      </w:pPr>
+    </w:lvl>
+    <w:lvl w:ilvl="6" w:tplc="140A000F" w:tentative="1">
+      <w:start w:val="1"/>
+      <w:numFmt w:val="decimal"/>
+      <w:lvlText w:val="%7."/>
+      <w:lvlJc w:val="left"/>
+      <w:pPr>
+        <w:ind w:left="5040" w:hanging="360"/>
+      </w:pPr>
+    </w:lvl>
+    <w:lvl w:ilvl="7" w:tplc="140A0019" w:tentative="1">
+      <w:start w:val="1"/>
+      <w:numFmt w:val="lowerLetter"/>
+      <w:lvlText w:val="%8."/>
+      <w:lvlJc w:val="left"/>
+      <w:pPr>
+        <w:ind w:left="5760" w:hanging="360"/>
+      </w:pPr>
+    </w:lvl>
+    <w:lvl w:ilvl="8" w:tplc="140A001B" w:tentative="1">
+      <w:start w:val="1"/>
+      <w:numFmt w:val="lowerRoman"/>
+      <w:lvlText w:val="%9."/>
+      <w:lvlJc w:val="right"/>
+      <w:pPr>
+        <w:ind w:left="6480" w:hanging="180"/>
+      </w:pPr>
+    </w:lvl>
+  </w:abstractNum>
+  <w:abstractNum w:abstractNumId="1" w15:restartNumberingAfterBreak="0">
     <w:nsid w:val="222F1D08"/>
     <w:multiLevelType w:val="multilevel"/>
     <w:tmpl w:val="053ACDE8"/>
@@ -852,7 +3118,96 @@
       </w:rPr>
     </w:lvl>
   </w:abstractNum>
-  <w:abstractNum w:abstractNumId="1" w15:restartNumberingAfterBreak="0">
+  <w:abstractNum w:abstractNumId="2" w15:restartNumberingAfterBreak="0">
+    <w:nsid w:val="27186D2F"/>
+    <w:multiLevelType w:val="hybridMultilevel"/>
+    <w:tmpl w:val="C46CEDF8"/>
+    <w:lvl w:ilvl="0" w:tplc="C024C2D8">
+      <w:start w:val="1"/>
+      <w:numFmt w:val="decimal"/>
+      <w:lvlText w:val="2.%1"/>
+      <w:lvlJc w:val="left"/>
+      <w:pPr>
+        <w:ind w:left="1440" w:hanging="360"/>
+      </w:pPr>
+      <w:rPr>
+        <w:rFonts w:hint="default"/>
+      </w:rPr>
+    </w:lvl>
+    <w:lvl w:ilvl="1" w:tplc="140A0019" w:tentative="1">
+      <w:start w:val="1"/>
+      <w:numFmt w:val="lowerLetter"/>
+      <w:lvlText w:val="%2."/>
+      <w:lvlJc w:val="left"/>
+      <w:pPr>
+        <w:ind w:left="2160" w:hanging="360"/>
+      </w:pPr>
+    </w:lvl>
+    <w:lvl w:ilvl="2" w:tplc="140A001B" w:tentative="1">
+      <w:start w:val="1"/>
+      <w:numFmt w:val="lowerRoman"/>
+      <w:lvlText w:val="%3."/>
+      <w:lvlJc w:val="right"/>
+      <w:pPr>
+        <w:ind w:left="2880" w:hanging="180"/>
+      </w:pPr>
+    </w:lvl>
+    <w:lvl w:ilvl="3" w:tplc="140A000F" w:tentative="1">
+      <w:start w:val="1"/>
+      <w:numFmt w:val="decimal"/>
+      <w:lvlText w:val="%4."/>
+      <w:lvlJc w:val="left"/>
+      <w:pPr>
+        <w:ind w:left="3600" w:hanging="360"/>
+      </w:pPr>
+    </w:lvl>
+    <w:lvl w:ilvl="4" w:tplc="140A0019" w:tentative="1">
+      <w:start w:val="1"/>
+      <w:numFmt w:val="lowerLetter"/>
+      <w:lvlText w:val="%5."/>
+      <w:lvlJc w:val="left"/>
+      <w:pPr>
+        <w:ind w:left="4320" w:hanging="360"/>
+      </w:pPr>
+    </w:lvl>
+    <w:lvl w:ilvl="5" w:tplc="140A001B" w:tentative="1">
+      <w:start w:val="1"/>
+      <w:numFmt w:val="lowerRoman"/>
+      <w:lvlText w:val="%6."/>
+      <w:lvlJc w:val="right"/>
+      <w:pPr>
+        <w:ind w:left="5040" w:hanging="180"/>
+      </w:pPr>
+    </w:lvl>
+    <w:lvl w:ilvl="6" w:tplc="140A000F" w:tentative="1">
+      <w:start w:val="1"/>
+      <w:numFmt w:val="decimal"/>
+      <w:lvlText w:val="%7."/>
+      <w:lvlJc w:val="left"/>
+      <w:pPr>
+        <w:ind w:left="5760" w:hanging="360"/>
+      </w:pPr>
+    </w:lvl>
+    <w:lvl w:ilvl="7" w:tplc="140A0019" w:tentative="1">
+      <w:start w:val="1"/>
+      <w:numFmt w:val="lowerLetter"/>
+      <w:lvlText w:val="%8."/>
+      <w:lvlJc w:val="left"/>
+      <w:pPr>
+        <w:ind w:left="6480" w:hanging="360"/>
+      </w:pPr>
+    </w:lvl>
+    <w:lvl w:ilvl="8" w:tplc="140A001B" w:tentative="1">
+      <w:start w:val="1"/>
+      <w:numFmt w:val="lowerRoman"/>
+      <w:lvlText w:val="%9."/>
+      <w:lvlJc w:val="right"/>
+      <w:pPr>
+        <w:ind w:left="7200" w:hanging="180"/>
+      </w:pPr>
+    </w:lvl>
+  </w:abstractNum>
+  <w:abstractNum w:abstractNumId="3" w15:restartNumberingAfterBreak="0">
     <w:nsid w:val="47177D25"/>
     <w:multiLevelType w:val="multilevel"/>
     <w:tmpl w:val="74742BCC"/>
@@ -965,7 +3320,7 @@
       </w:rPr>
     </w:lvl>
   </w:abstractNum>
-  <w:abstractNum w:abstractNumId="2" w15:restartNumberingAfterBreak="0">
+  <w:abstractNum w:abstractNumId="4" w15:restartNumberingAfterBreak="0">
     <w:nsid w:val="558B7797"/>
     <w:multiLevelType w:val="multilevel"/>
     <w:tmpl w:val="54C6C130"/>
@@ -1078,7 +3433,7 @@
       </w:rPr>
     </w:lvl>
   </w:abstractNum>
-  <w:abstractNum w:abstractNumId="3" w15:restartNumberingAfterBreak="0">
+  <w:abstractNum w:abstractNumId="5" w15:restartNumberingAfterBreak="0">
     <w:nsid w:val="57CB4BAA"/>
     <w:multiLevelType w:val="multilevel"/>
     <w:tmpl w:val="03D8F416"/>
@@ -1191,7 +3546,93 @@
       </w:rPr>
     </w:lvl>
   </w:abstractNum>
-  <w:abstractNum w:abstractNumId="4" w15:restartNumberingAfterBreak="0">
+  <w:abstractNum w:abstractNumId="6" w15:restartNumberingAfterBreak="0">
+    <w:nsid w:val="5C365668"/>
+    <w:multiLevelType w:val="hybridMultilevel"/>
+    <w:tmpl w:val="384C3B6A"/>
+    <w:lvl w:ilvl="0" w:tplc="140A000F">
+      <w:start w:val="1"/>
+      <w:numFmt w:val="decimal"/>
+      <w:lvlText w:val="%1."/>
+      <w:lvlJc w:val="left"/>
+      <w:pPr>
+        <w:ind w:left="720" w:hanging="360"/>
+      </w:pPr>
+    </w:lvl>
+    <w:lvl w:ilvl="1" w:tplc="140A0019" w:tentative="1">
+      <w:start w:val="1"/>
+      <w:numFmt w:val="lowerLetter"/>
+      <w:lvlText w:val="%2."/>
+      <w:lvlJc w:val="left"/>
+      <w:pPr>
+        <w:ind w:left="1440" w:hanging="360"/>
+      </w:pPr>
+    </w:lvl>
+    <w:lvl w:ilvl="2" w:tplc="140A001B" w:tentative="1">
+      <w:start w:val="1"/>
+      <w:numFmt w:val="lowerRoman"/>
+      <w:lvlText w:val="%3."/>
+      <w:lvlJc w:val="right"/>
+      <w:pPr>
+        <w:ind w:left="2160" w:hanging="180"/>
+      </w:pPr>
+    </w:lvl>
+    <w:lvl w:ilvl="3" w:tplc="140A000F" w:tentative="1">
+      <w:start w:val="1"/>
+      <w:numFmt w:val="decimal"/>
+      <w:lvlText w:val="%4."/>
+      <w:lvlJc w:val="left"/>
+      <w:pPr>
+        <w:ind w:left="2880" w:hanging="360"/>
+      </w:pPr>
+    </w:lvl>
+    <w:lvl w:ilvl="4" w:tplc="140A0019" w:tentative="1">
+      <w:start w:val="1"/>
+      <w:numFmt w:val="lowerLetter"/>
+      <w:lvlText w:val="%5."/>
+      <w:lvlJc w:val="left"/>
+      <w:pPr>
+        <w:ind w:left="3600" w:hanging="360"/>
+      </w:pPr>
+    </w:lvl>
+    <w:lvl w:ilvl="5" w:tplc="140A001B" w:tentative="1">
+      <w:start w:val="1"/>
+      <w:numFmt w:val="lowerRoman"/>
+      <w:lvlText w:val="%6."/>
+      <w:lvlJc w:val="right"/>
+      <w:pPr>
+        <w:ind w:left="4320" w:hanging="180"/>
+      </w:pPr>
+    </w:lvl>
+    <w:lvl w:ilvl="6" w:tplc="140A000F" w:tentative="1">
+      <w:start w:val="1"/>
+      <w:numFmt w:val="decimal"/>
+      <w:lvlText w:val="%7."/>
+      <w:lvlJc w:val="left"/>
+      <w:pPr>
+        <w:ind w:left="5040" w:hanging="360"/>
+      </w:pPr>
+    </w:lvl>
+    <w:lvl w:ilvl="7" w:tplc="140A0019" w:tentative="1">
+      <w:start w:val="1"/>
+      <w:numFmt w:val="lowerLetter"/>
+      <w:lvlText w:val="%8."/>
+      <w:lvlJc w:val="left"/>
+      <w:pPr>
+        <w:ind w:left="5760" w:hanging="360"/>
+      </w:pPr>
+    </w:lvl>
+    <w:lvl w:ilvl="8" w:tplc="140A001B" w:tentative="1">
+      <w:start w:val="1"/>
+      <w:numFmt w:val="lowerRoman"/>
+      <w:lvlText w:val="%9."/>
+      <w:lvlJc w:val="right"/>
+      <w:pPr>
+        <w:ind w:left="6480" w:hanging="180"/>
+      </w:pPr>
+    </w:lvl>
+  </w:abstractNum>
+  <w:abstractNum w:abstractNumId="7" w15:restartNumberingAfterBreak="0">
     <w:nsid w:val="5D6649B2"/>
     <w:multiLevelType w:val="multilevel"/>
     <w:tmpl w:val="E842D76E"/>
@@ -1304,7 +3745,7 @@
       </w:rPr>
     </w:lvl>
   </w:abstractNum>
-  <w:abstractNum w:abstractNumId="5" w15:restartNumberingAfterBreak="0">
+  <w:abstractNum w:abstractNumId="8" w15:restartNumberingAfterBreak="0">
     <w:nsid w:val="6104130D"/>
     <w:multiLevelType w:val="multilevel"/>
     <w:tmpl w:val="343C2800"/>
@@ -1417,7 +3858,93 @@
       </w:rPr>
     </w:lvl>
   </w:abstractNum>
-  <w:abstractNum w:abstractNumId="6" w15:restartNumberingAfterBreak="0">
+  <w:abstractNum w:abstractNumId="9" w15:restartNumberingAfterBreak="0">
+    <w:nsid w:val="786811F6"/>
+    <w:multiLevelType w:val="hybridMultilevel"/>
+    <w:tmpl w:val="3F1437D8"/>
+    <w:lvl w:ilvl="0" w:tplc="140A000F">
+      <w:start w:val="1"/>
+      <w:numFmt w:val="decimal"/>
+      <w:lvlText w:val="%1."/>
+      <w:lvlJc w:val="left"/>
+      <w:pPr>
+        <w:ind w:left="720" w:hanging="360"/>
+      </w:pPr>
+    </w:lvl>
+    <w:lvl w:ilvl="1" w:tplc="140A0019" w:tentative="1">
+      <w:start w:val="1"/>
+      <w:numFmt w:val="lowerLetter"/>
+      <w:lvlText w:val="%2."/>
+      <w:lvlJc w:val="left"/>
+      <w:pPr>
+        <w:ind w:left="1440" w:hanging="360"/>
+      </w:pPr>
+    </w:lvl>
+    <w:lvl w:ilvl="2" w:tplc="140A001B" w:tentative="1">
+      <w:start w:val="1"/>
+      <w:numFmt w:val="lowerRoman"/>
+      <w:lvlText w:val="%3."/>
+      <w:lvlJc w:val="right"/>
+      <w:pPr>
+        <w:ind w:left="2160" w:hanging="180"/>
+      </w:pPr>
+    </w:lvl>
+    <w:lvl w:ilvl="3" w:tplc="140A000F" w:tentative="1">
+      <w:start w:val="1"/>
+      <w:numFmt w:val="decimal"/>
+      <w:lvlText w:val="%4."/>
+      <w:lvlJc w:val="left"/>
+      <w:pPr>
+        <w:ind w:left="2880" w:hanging="360"/>
+      </w:pPr>
+    </w:lvl>
+    <w:lvl w:ilvl="4" w:tplc="140A0019" w:tentative="1">
+      <w:start w:val="1"/>
+      <w:numFmt w:val="lowerLetter"/>
+      <w:lvlText w:val="%5."/>
+      <w:lvlJc w:val="left"/>
+      <w:pPr>
+        <w:ind w:left="3600" w:hanging="360"/>
+      </w:pPr>
+    </w:lvl>
+    <w:lvl w:ilvl="5" w:tplc="140A001B" w:tentative="1">
+      <w:start w:val="1"/>
+      <w:numFmt w:val="lowerRoman"/>
+      <w:lvlText w:val="%6."/>
+      <w:lvlJc w:val="right"/>
+      <w:pPr>
+        <w:ind w:left="4320" w:hanging="180"/>
+      </w:pPr>
+    </w:lvl>
+    <w:lvl w:ilvl="6" w:tplc="140A000F" w:tentative="1">
+      <w:start w:val="1"/>
+      <w:numFmt w:val="decimal"/>
+      <w:lvlText w:val="%7."/>
+      <w:lvlJc w:val="left"/>
+      <w:pPr>
+        <w:ind w:left="5040" w:hanging="360"/>
+      </w:pPr>
+    </w:lvl>
+    <w:lvl w:ilvl="7" w:tplc="140A0019" w:tentative="1">
+      <w:start w:val="1"/>
+      <w:numFmt w:val="lowerLetter"/>
+      <w:lvlText w:val="%8."/>
+      <w:lvlJc w:val="left"/>
+      <w:pPr>
+        <w:ind w:left="5760" w:hanging="360"/>
+      </w:pPr>
+    </w:lvl>
+    <w:lvl w:ilvl="8" w:tplc="140A001B" w:tentative="1">
+      <w:start w:val="1"/>
+      <w:numFmt w:val="lowerRoman"/>
+      <w:lvlText w:val="%9."/>
+      <w:lvlJc w:val="right"/>
+      <w:pPr>
+        <w:ind w:left="6480" w:hanging="180"/>
+      </w:pPr>
+    </w:lvl>
+  </w:abstractNum>
+  <w:abstractNum w:abstractNumId="10" w15:restartNumberingAfterBreak="0">
     <w:nsid w:val="7D8766BB"/>
     <w:multiLevelType w:val="multilevel"/>
     <w:tmpl w:val="B2C814A8"/>
@@ -1531,25 +4058,37 @@
     </w:lvl>
   </w:abstractNum>
   <w:num w:numId="1">
+    <w:abstractNumId w:val="4"/>
+  </w:num>
+  <w:num w:numId="2">
+    <w:abstractNumId w:val="10"/>
+  </w:num>
+  <w:num w:numId="3">
+    <w:abstractNumId w:val="5"/>
+  </w:num>
+  <w:num w:numId="4">
+    <w:abstractNumId w:val="3"/>
+  </w:num>
+  <w:num w:numId="5">
+    <w:abstractNumId w:val="7"/>
+  </w:num>
+  <w:num w:numId="6">
+    <w:abstractNumId w:val="1"/>
+  </w:num>
+  <w:num w:numId="7">
+    <w:abstractNumId w:val="8"/>
+  </w:num>
+  <w:num w:numId="8">
+    <w:abstractNumId w:val="9"/>
+  </w:num>
+  <w:num w:numId="9">
+    <w:abstractNumId w:val="0"/>
+  </w:num>
+  <w:num w:numId="10">
     <w:abstractNumId w:val="2"/>
   </w:num>
-  <w:num w:numId="2">
+  <w:num w:numId="11">
     <w:abstractNumId w:val="6"/>
-  </w:num>
-  <w:num w:numId="3">
-    <w:abstractNumId w:val="3"/>
-  </w:num>
-  <w:num w:numId="4">
-    <w:abstractNumId w:val="1"/>
-  </w:num>
-  <w:num w:numId="5">
-    <w:abstractNumId w:val="4"/>
-  </w:num>
-  <w:num w:numId="6">
-    <w:abstractNumId w:val="0"/>
-  </w:num>
-  <w:num w:numId="7">
-    <w:abstractNumId w:val="5"/>
   </w:num>
 </w:numbering>
 </file>
@@ -2109,6 +4648,60 @@
       <w:szCs w:val="30"/>
     </w:rPr>
   </w:style>
+  <w:style w:type="paragraph" w:styleId="Prrafodelista">
+    <w:name w:val="List Paragraph"/>
+    <w:basedOn w:val="Normal"/>
+    <w:uiPriority w:val="34"/>
+    <w:qFormat/>
+    <w:rsid w:val="003204CE"/>
+    <w:pPr>
+      <w:ind w:left="720"/>
+      <w:contextualSpacing/>
+    </w:pPr>
+  </w:style>
+  <w:style w:type="paragraph" w:styleId="TtuloTDC">
+    <w:name w:val="TOC Heading"/>
+    <w:basedOn w:val="Ttulo1"/>
+    <w:next w:val="Normal"/>
+    <w:uiPriority w:val="39"/>
+    <w:unhideWhenUsed/>
+    <w:qFormat/>
+    <w:rsid w:val="00DA36D9"/>
+    <w:pPr>
+      <w:spacing w:before="240" w:after="0" w:line="259" w:lineRule="auto"/>
+      <w:outlineLvl w:val="9"/>
+    </w:pPr>
+    <w:rPr>
+      <w:rFonts w:asciiTheme="majorHAnsi" w:eastAsiaTheme="majorEastAsia" w:hAnsiTheme="majorHAnsi" w:cstheme="majorBidi"/>
+      <w:color w:val="365F91" w:themeColor="accent1" w:themeShade="BF"/>
+      <w:sz w:val="32"/>
+      <w:szCs w:val="32"/>
+      <w:lang w:val="es-CR" w:eastAsia="es-CR"/>
+    </w:rPr>
+  </w:style>
+  <w:style w:type="paragraph" w:styleId="TDC1">
+    <w:name w:val="toc 1"/>
+    <w:basedOn w:val="Normal"/>
+    <w:next w:val="Normal"/>
+    <w:autoRedefine/>
+    <w:uiPriority w:val="39"/>
+    <w:unhideWhenUsed/>
+    <w:rsid w:val="00DA36D9"/>
+    <w:pPr>
+      <w:spacing w:after="100"/>
+    </w:pPr>
+  </w:style>
+  <w:style w:type="character" w:styleId="Hipervnculo">
+    <w:name w:val="Hyperlink"/>
+    <w:basedOn w:val="Fuentedeprrafopredeter"/>
+    <w:uiPriority w:val="99"/>
+    <w:unhideWhenUsed/>
+    <w:rsid w:val="00DA36D9"/>
+    <w:rPr>
+      <w:color w:val="0000FF" w:themeColor="hyperlink"/>
+      <w:u w:val="single"/>
+    </w:rPr>
+  </w:style>
 </w:styles>
 </file>
 
@@ -2430,4 +5023,16 @@
   </a:objectDefaults>
   <a:extraClrSchemeLst/>
 </a:theme>
+</file>
+
+<file path=customXml/item1.xml><?xml version="1.0" encoding="utf-8"?>
+<b:Sources xmlns:b="http://schemas.openxmlformats.org/officeDocument/2006/bibliography" xmlns="http://schemas.openxmlformats.org/officeDocument/2006/bibliography" SelectedStyle="\APASixthEditionOfficeOnline.xsl" StyleName="APA" Version="6"/>
+</file>
+
+<file path=customXml/itemProps1.xml><?xml version="1.0" encoding="utf-8"?>
+<ds:datastoreItem xmlns:ds="http://schemas.openxmlformats.org/officeDocument/2006/customXml" ds:itemID="{EF00E778-734C-4DA1-ABAC-4DEA35071AE5}">
+  <ds:schemaRefs>
+    <ds:schemaRef ds:uri="http://schemas.openxmlformats.org/officeDocument/2006/bibliography"/>
+  </ds:schemaRefs>
+</ds:datastoreItem>
 </file>
</xml_diff>